<commit_message>
Separated aggregate and plot scripts
</commit_message>
<xml_diff>
--- a/manuscript/manuscript.docx
+++ b/manuscript/manuscript.docx
@@ -104,56 +104,20 @@
         <w:rPr>
           <w:lang w:val="en-US"/>
         </w:rPr>
-        <w:t xml:space="preserve">To determine the correlation between acoustic indices and </w:t>
-      </w:r>
-      <w:r>
-        <w:rPr>
-          <w:lang w:val="en-US"/>
-        </w:rPr>
-        <w:t>frog</w:t>
-      </w:r>
-      <w:r>
-        <w:rPr>
-          <w:lang w:val="en-US"/>
-        </w:rPr>
-        <w:t xml:space="preserve"> diversity the average of each acoustic index was </w:t>
-      </w:r>
-      <w:r>
-        <w:rPr>
-          <w:lang w:val="en-US"/>
-        </w:rPr>
-        <w:t>taken for between 6pm-9p</w:t>
-      </w:r>
-      <w:r>
-        <w:rPr>
-          <w:lang w:val="en-US"/>
-        </w:rPr>
-        <w:t>m for the entire 7 days.</w:t>
-      </w:r>
-    </w:p>
-    <w:p>
-      <w:pPr>
-        <w:rPr>
-          <w:lang w:val="en-US"/>
-        </w:rPr>
-      </w:pPr>
-      <w:r>
-        <w:rPr>
-          <w:lang w:val="en-US"/>
-        </w:rPr>
-        <w:t xml:space="preserve">To determine the correlation between acoustic indices and </w:t>
-      </w:r>
-      <w:r>
-        <w:rPr>
-          <w:lang w:val="en-US"/>
-        </w:rPr>
-        <w:t>vertebrate</w:t>
-      </w:r>
-      <w:r>
-        <w:rPr>
-          <w:lang w:val="en-US"/>
-        </w:rPr>
-        <w:t xml:space="preserve"> diversity the average of each acoustic index was taken for the entire 7 days.</w:t>
+        <w:t>To determine the correlation between acoustic indices and frog diversity the average of each acoustic index was taken for between 6pm-9pm for the entire 7 days.</w:t>
+      </w:r>
+    </w:p>
+    <w:p>
+      <w:pPr>
+        <w:rPr>
+          <w:lang w:val="en-US"/>
+        </w:rPr>
+      </w:pPr>
+      <w:r>
+        <w:rPr>
+          <w:lang w:val="en-US"/>
+        </w:rPr>
+        <w:t>To determine the correlation between acoustic indices and vertebrate diversity the average of each acoustic index was taken for the entire 7 days.</w:t>
       </w:r>
     </w:p>
     <w:p>
@@ -189,6 +153,66 @@
           <w:lang w:val="en-US"/>
         </w:rPr>
         <w:t>Species richness and Shannon’s diversity index were fit using linear mixed-effects models with sampling.period and sensor nested within site as random effects.</w:t>
+      </w:r>
+    </w:p>
+    <w:p>
+      <w:pPr>
+        <w:rPr>
+          <w:lang w:val="en-US"/>
+        </w:rPr>
+      </w:pPr>
+    </w:p>
+    <w:p>
+      <w:pPr>
+        <w:rPr>
+          <w:lang w:val="en-US"/>
+        </w:rPr>
+      </w:pPr>
+      <w:r>
+        <w:rPr>
+          <w:lang w:val="en-US"/>
+        </w:rPr>
+        <w:t xml:space="preserve">The ability of multiple acoustic indices to predict to predict biodiversity was assessed using random forest </w:t>
+      </w:r>
+      <w:commentRangeStart w:id="0"/>
+      <w:r>
+        <w:rPr>
+          <w:lang w:val="en-US"/>
+        </w:rPr>
+        <w:t>models</w:t>
+      </w:r>
+      <w:commentRangeEnd w:id="0"/>
+      <w:r>
+        <w:rPr>
+          <w:rStyle w:val="CommentReference"/>
+        </w:rPr>
+        <w:commentReference w:id="0"/>
+      </w:r>
+      <w:r>
+        <w:rPr>
+          <w:lang w:val="en-US"/>
+        </w:rPr>
+        <w:t>. All acoustic indices were used as predictors for each biodiversity measured and fit using 1000 tr</w:t>
+      </w:r>
+      <w:bookmarkStart w:id="1" w:name="_GoBack"/>
+      <w:bookmarkEnd w:id="1"/>
+      <w:r>
+        <w:rPr>
+          <w:lang w:val="en-US"/>
+        </w:rPr>
+        <w:t>ees</w:t>
+      </w:r>
+      <w:r>
+        <w:rPr>
+          <w:lang w:val="en-US"/>
+        </w:rPr>
+        <w:t xml:space="preserve"> (caret and party packages?)</w:t>
+      </w:r>
+      <w:r>
+        <w:rPr>
+          <w:lang w:val="en-US"/>
+        </w:rPr>
+        <w:t>. Model performance was evaluated using 3x10 cross-validation and normalized MAE and R-squared.</w:t>
       </w:r>
     </w:p>
     <w:p>
@@ -226,8 +250,6 @@
           <w:lang w:val="en-US"/>
         </w:rPr>
       </w:pPr>
-      <w:bookmarkStart w:id="0" w:name="_GoBack"/>
-      <w:bookmarkEnd w:id="0"/>
     </w:p>
     <w:p>
       <w:pPr>
@@ -251,6 +273,41 @@
     </w:sectPr>
   </w:body>
 </w:document>
+</file>
+
+<file path=word/comments.xml><?xml version="1.0" encoding="utf-8"?>
+<w:comments xmlns:wpc="http://schemas.microsoft.com/office/word/2010/wordprocessingCanvas" xmlns:cx="http://schemas.microsoft.com/office/drawing/2014/chartex" xmlns:cx1="http://schemas.microsoft.com/office/drawing/2015/9/8/chartex" xmlns:mc="http://schemas.openxmlformats.org/markup-compatibility/2006" xmlns:o="urn:schemas-microsoft-com:office:office" xmlns:r="http://schemas.openxmlformats.org/officeDocument/2006/relationships" xmlns:m="http://schemas.openxmlformats.org/officeDocument/2006/math" xmlns:v="urn:schemas-microsoft-com:vml" xmlns:wp14="http://schemas.microsoft.com/office/word/2010/wordprocessingDrawing" xmlns:wp="http://schemas.openxmlformats.org/drawingml/2006/wordprocessingDrawing" xmlns:w10="urn:schemas-microsoft-com:office:word" xmlns:w="http://schemas.openxmlformats.org/wordprocessingml/2006/main" xmlns:w14="http://schemas.microsoft.com/office/word/2010/wordml" xmlns:w15="http://schemas.microsoft.com/office/word/2012/wordml" xmlns:w16se="http://schemas.microsoft.com/office/word/2015/wordml/symex" xmlns:wpg="http://schemas.microsoft.com/office/word/2010/wordprocessingGroup" xmlns:wpi="http://schemas.microsoft.com/office/word/2010/wordprocessingInk" xmlns:wne="http://schemas.microsoft.com/office/word/2006/wordml" xmlns:wps="http://schemas.microsoft.com/office/word/2010/wordprocessingShape" mc:Ignorable="w14 w15 w16se wp14">
+  <w:comment w:id="0" w:author="Allen-Ankins, Slade" w:date="2022-02-08T11:55:00Z" w:initials="SA">
+    <w:p>
+      <w:pPr>
+        <w:pStyle w:val="CommentText"/>
+      </w:pPr>
+      <w:r>
+        <w:rPr>
+          <w:rStyle w:val="CommentReference"/>
+        </w:rPr>
+        <w:annotationRef/>
+      </w:r>
+      <w:r>
+        <w:t>We used conditional random forests as a number of the acoustic indices used are correlated with one another (suppinfo figures?).</w:t>
+      </w:r>
+    </w:p>
+  </w:comment>
+</w:comments>
+</file>
+
+<file path=word/commentsExtended.xml><?xml version="1.0" encoding="utf-8"?>
+<w15:commentsEx xmlns:wpc="http://schemas.microsoft.com/office/word/2010/wordprocessingCanvas" xmlns:cx="http://schemas.microsoft.com/office/drawing/2014/chartex" xmlns:cx1="http://schemas.microsoft.com/office/drawing/2015/9/8/chartex" xmlns:mc="http://schemas.openxmlformats.org/markup-compatibility/2006" xmlns:o="urn:schemas-microsoft-com:office:office" xmlns:r="http://schemas.openxmlformats.org/officeDocument/2006/relationships" xmlns:m="http://schemas.openxmlformats.org/officeDocument/2006/math" xmlns:v="urn:schemas-microsoft-com:vml" xmlns:wp14="http://schemas.microsoft.com/office/word/2010/wordprocessingDrawing" xmlns:wp="http://schemas.openxmlformats.org/drawingml/2006/wordprocessingDrawing" xmlns:w10="urn:schemas-microsoft-com:office:word" xmlns:w="http://schemas.openxmlformats.org/wordprocessingml/2006/main" xmlns:w14="http://schemas.microsoft.com/office/word/2010/wordml" xmlns:w15="http://schemas.microsoft.com/office/word/2012/wordml" xmlns:w16se="http://schemas.microsoft.com/office/word/2015/wordml/symex" xmlns:wpg="http://schemas.microsoft.com/office/word/2010/wordprocessingGroup" xmlns:wpi="http://schemas.microsoft.com/office/word/2010/wordprocessingInk" xmlns:wne="http://schemas.microsoft.com/office/word/2006/wordml" xmlns:wps="http://schemas.microsoft.com/office/word/2010/wordprocessingShape" mc:Ignorable="w14 w15 w16se wp14">
+  <w15:commentEx w15:paraId="0F0701CF" w15:done="0"/>
+</w15:commentsEx>
+</file>
+
+<file path=word/people.xml><?xml version="1.0" encoding="utf-8"?>
+<w15:people xmlns:wpc="http://schemas.microsoft.com/office/word/2010/wordprocessingCanvas" xmlns:cx="http://schemas.microsoft.com/office/drawing/2014/chartex" xmlns:cx1="http://schemas.microsoft.com/office/drawing/2015/9/8/chartex" xmlns:mc="http://schemas.openxmlformats.org/markup-compatibility/2006" xmlns:o="urn:schemas-microsoft-com:office:office" xmlns:r="http://schemas.openxmlformats.org/officeDocument/2006/relationships" xmlns:m="http://schemas.openxmlformats.org/officeDocument/2006/math" xmlns:v="urn:schemas-microsoft-com:vml" xmlns:wp14="http://schemas.microsoft.com/office/word/2010/wordprocessingDrawing" xmlns:wp="http://schemas.openxmlformats.org/drawingml/2006/wordprocessingDrawing" xmlns:w10="urn:schemas-microsoft-com:office:word" xmlns:w="http://schemas.openxmlformats.org/wordprocessingml/2006/main" xmlns:w14="http://schemas.microsoft.com/office/word/2010/wordml" xmlns:w15="http://schemas.microsoft.com/office/word/2012/wordml" xmlns:w16se="http://schemas.microsoft.com/office/word/2015/wordml/symex" xmlns:wpg="http://schemas.microsoft.com/office/word/2010/wordprocessingGroup" xmlns:wpi="http://schemas.microsoft.com/office/word/2010/wordprocessingInk" xmlns:wne="http://schemas.microsoft.com/office/word/2006/wordml" xmlns:wps="http://schemas.microsoft.com/office/word/2010/wordprocessingShape" mc:Ignorable="w14 w15 w16se wp14">
+  <w15:person w15:author="Allen-Ankins, Slade">
+    <w15:presenceInfo w15:providerId="None" w15:userId="Allen-Ankins, Slade"/>
+  </w15:person>
+</w15:people>
 </file>
 
 <file path=word/styles.xml><?xml version="1.0" encoding="utf-8"?>
@@ -692,6 +749,104 @@
       <w:szCs w:val="18"/>
     </w:rPr>
   </w:style>
+  <w:style w:type="character" w:styleId="CommentReference">
+    <w:name w:val="annotation reference"/>
+    <w:basedOn w:val="DefaultParagraphFont"/>
+    <w:uiPriority w:val="99"/>
+    <w:semiHidden/>
+    <w:unhideWhenUsed/>
+    <w:rsid w:val="006E1116"/>
+    <w:rPr>
+      <w:sz w:val="16"/>
+      <w:szCs w:val="16"/>
+    </w:rPr>
+  </w:style>
+  <w:style w:type="paragraph" w:styleId="CommentText">
+    <w:name w:val="annotation text"/>
+    <w:basedOn w:val="Normal"/>
+    <w:link w:val="CommentTextChar"/>
+    <w:uiPriority w:val="99"/>
+    <w:semiHidden/>
+    <w:unhideWhenUsed/>
+    <w:rsid w:val="006E1116"/>
+    <w:pPr>
+      <w:spacing w:line="240" w:lineRule="auto"/>
+    </w:pPr>
+    <w:rPr>
+      <w:sz w:val="20"/>
+      <w:szCs w:val="20"/>
+    </w:rPr>
+  </w:style>
+  <w:style w:type="character" w:customStyle="1" w:styleId="CommentTextChar">
+    <w:name w:val="Comment Text Char"/>
+    <w:basedOn w:val="DefaultParagraphFont"/>
+    <w:link w:val="CommentText"/>
+    <w:uiPriority w:val="99"/>
+    <w:semiHidden/>
+    <w:rsid w:val="006E1116"/>
+    <w:rPr>
+      <w:sz w:val="20"/>
+      <w:szCs w:val="20"/>
+    </w:rPr>
+  </w:style>
+  <w:style w:type="paragraph" w:styleId="CommentSubject">
+    <w:name w:val="annotation subject"/>
+    <w:basedOn w:val="CommentText"/>
+    <w:next w:val="CommentText"/>
+    <w:link w:val="CommentSubjectChar"/>
+    <w:uiPriority w:val="99"/>
+    <w:semiHidden/>
+    <w:unhideWhenUsed/>
+    <w:rsid w:val="006E1116"/>
+    <w:rPr>
+      <w:b/>
+      <w:bCs/>
+    </w:rPr>
+  </w:style>
+  <w:style w:type="character" w:customStyle="1" w:styleId="CommentSubjectChar">
+    <w:name w:val="Comment Subject Char"/>
+    <w:basedOn w:val="CommentTextChar"/>
+    <w:link w:val="CommentSubject"/>
+    <w:uiPriority w:val="99"/>
+    <w:semiHidden/>
+    <w:rsid w:val="006E1116"/>
+    <w:rPr>
+      <w:b/>
+      <w:bCs/>
+      <w:sz w:val="20"/>
+      <w:szCs w:val="20"/>
+    </w:rPr>
+  </w:style>
+  <w:style w:type="paragraph" w:styleId="BalloonText">
+    <w:name w:val="Balloon Text"/>
+    <w:basedOn w:val="Normal"/>
+    <w:link w:val="BalloonTextChar"/>
+    <w:uiPriority w:val="99"/>
+    <w:semiHidden/>
+    <w:unhideWhenUsed/>
+    <w:rsid w:val="006E1116"/>
+    <w:pPr>
+      <w:spacing w:after="0" w:line="240" w:lineRule="auto"/>
+    </w:pPr>
+    <w:rPr>
+      <w:rFonts w:ascii="Segoe UI" w:hAnsi="Segoe UI" w:cs="Segoe UI"/>
+      <w:sz w:val="18"/>
+      <w:szCs w:val="18"/>
+    </w:rPr>
+  </w:style>
+  <w:style w:type="character" w:customStyle="1" w:styleId="BalloonTextChar">
+    <w:name w:val="Balloon Text Char"/>
+    <w:basedOn w:val="DefaultParagraphFont"/>
+    <w:link w:val="BalloonText"/>
+    <w:uiPriority w:val="99"/>
+    <w:semiHidden/>
+    <w:rsid w:val="006E1116"/>
+    <w:rPr>
+      <w:rFonts w:ascii="Segoe UI" w:hAnsi="Segoe UI" w:cs="Segoe UI"/>
+      <w:sz w:val="18"/>
+      <w:szCs w:val="18"/>
+    </w:rPr>
+  </w:style>
 </w:styles>
 </file>
 

</xml_diff>

<commit_message>
Added set.seed for reproducibility; minor figure formatting
</commit_message>
<xml_diff>
--- a/manuscript/manuscript.docx
+++ b/manuscript/manuscript.docx
@@ -72,52 +72,254 @@
         <w:rPr>
           <w:lang w:val="en-US"/>
         </w:rPr>
-        <w:t xml:space="preserve">Acoustic indices were generated from the audio </w:t>
-      </w:r>
-      <w:r>
-        <w:rPr>
-          <w:lang w:val="en-US"/>
-        </w:rPr>
-        <w:t>for the entire 7 days (12pm on day of first spotlighting survey – 12pm on the day of last bird survey) at a 1-min resolution using Kaleidoscope Pro (ref). The acoustic indices used were the Normalised Difference Soundscape Index (NDSI), Acoustic Complexity Index (ACI), Acoustic Diversity Index (ADI), Acoustic Evenness Index (AEI), and the Bioacoustic Index (BI). The settings used for each acoustic index are in SuppInfo.</w:t>
-      </w:r>
-    </w:p>
-    <w:p>
-      <w:pPr>
-        <w:rPr>
-          <w:lang w:val="en-US"/>
-        </w:rPr>
-      </w:pPr>
-      <w:r>
-        <w:rPr>
-          <w:lang w:val="en-US"/>
-        </w:rPr>
-        <w:t>To determine the correlation between acoustic indices and bird diversity the average of each acoustic index was taken for between 6am-9am for the entire 7 days.</w:t>
-      </w:r>
-    </w:p>
-    <w:p>
-      <w:pPr>
-        <w:rPr>
-          <w:lang w:val="en-US"/>
-        </w:rPr>
-      </w:pPr>
-      <w:r>
-        <w:rPr>
-          <w:lang w:val="en-US"/>
-        </w:rPr>
-        <w:t>To determine the correlation between acoustic indices and frog diversity the average of each acoustic index was taken for between 6pm-9pm for the entire 7 days.</w:t>
-      </w:r>
-    </w:p>
-    <w:p>
-      <w:pPr>
-        <w:rPr>
-          <w:lang w:val="en-US"/>
-        </w:rPr>
-      </w:pPr>
-      <w:r>
-        <w:rPr>
-          <w:lang w:val="en-US"/>
-        </w:rPr>
-        <w:t>To determine the correlation between acoustic indices and vertebrate diversity the average of each acoustic index was taken for the entire 7 days.</w:t>
+        <w:t>Acoustic indices were generated from the audio for the entire 7 days (12pm on day of first spotlighting survey – 12pm on the day of last bird survey) at a 1-min resolution using Kaleidoscope Pro (</w:t>
+      </w:r>
+      <w:r>
+        <w:rPr>
+          <w:lang w:val="en-US"/>
+        </w:rPr>
+        <w:t>Wildlife Acoustics; version 5.4.1</w:t>
+      </w:r>
+      <w:r>
+        <w:rPr>
+          <w:lang w:val="en-US"/>
+        </w:rPr>
+        <w:t xml:space="preserve">). </w:t>
+      </w:r>
+      <w:r>
+        <w:rPr>
+          <w:lang w:val="en-US"/>
+        </w:rPr>
+        <w:t>Ten</w:t>
+      </w:r>
+      <w:r>
+        <w:rPr>
+          <w:lang w:val="en-US"/>
+        </w:rPr>
+        <w:t xml:space="preserve"> acoustic indices </w:t>
+      </w:r>
+      <w:r>
+        <w:rPr>
+          <w:lang w:val="en-US"/>
+        </w:rPr>
+        <w:t xml:space="preserve">were calculated: </w:t>
+      </w:r>
+      <w:r>
+        <w:rPr>
+          <w:lang w:val="en-US"/>
+        </w:rPr>
+        <w:t xml:space="preserve">the </w:t>
+      </w:r>
+      <w:r>
+        <w:rPr>
+          <w:lang w:val="en-US"/>
+        </w:rPr>
+        <w:t>acoustic complexity index (ACI), the acoustic diversity i</w:t>
+      </w:r>
+      <w:r>
+        <w:rPr>
+          <w:lang w:val="en-US"/>
+        </w:rPr>
+        <w:t xml:space="preserve">ndex (ADI), </w:t>
+      </w:r>
+      <w:r>
+        <w:rPr>
+          <w:lang w:val="en-US"/>
+        </w:rPr>
+        <w:t>the acoustic evenness i</w:t>
+      </w:r>
+      <w:r>
+        <w:rPr>
+          <w:lang w:val="en-US"/>
+        </w:rPr>
+        <w:t xml:space="preserve">ndex (AEI), </w:t>
+      </w:r>
+      <w:r>
+        <w:rPr>
+          <w:lang w:val="en-US"/>
+        </w:rPr>
+        <w:t xml:space="preserve">the </w:t>
+      </w:r>
+      <w:proofErr w:type="spellStart"/>
+      <w:r>
+        <w:rPr>
+          <w:lang w:val="en-US"/>
+        </w:rPr>
+        <w:t>normalised</w:t>
+      </w:r>
+      <w:proofErr w:type="spellEnd"/>
+      <w:r>
+        <w:rPr>
+          <w:lang w:val="en-US"/>
+        </w:rPr>
+        <w:t xml:space="preserve"> d</w:t>
+      </w:r>
+      <w:r>
+        <w:rPr>
+          <w:lang w:val="en-US"/>
+        </w:rPr>
+        <w:t xml:space="preserve">ifference </w:t>
+      </w:r>
+      <w:r>
+        <w:rPr>
+          <w:lang w:val="en-US"/>
+        </w:rPr>
+        <w:t>soundscape i</w:t>
+      </w:r>
+      <w:r>
+        <w:rPr>
+          <w:lang w:val="en-US"/>
+        </w:rPr>
+        <w:t xml:space="preserve">ndex (NDSI), </w:t>
+      </w:r>
+      <w:r>
+        <w:rPr>
+          <w:lang w:val="en-US"/>
+        </w:rPr>
+        <w:t xml:space="preserve">the </w:t>
+      </w:r>
+      <w:proofErr w:type="spellStart"/>
+      <w:r>
+        <w:rPr>
+          <w:lang w:val="en-US"/>
+        </w:rPr>
+        <w:t>b</w:t>
+      </w:r>
+      <w:r>
+        <w:rPr>
+          <w:lang w:val="en-US"/>
+        </w:rPr>
+        <w:t>ioacoustic</w:t>
+      </w:r>
+      <w:proofErr w:type="spellEnd"/>
+      <w:r>
+        <w:rPr>
+          <w:lang w:val="en-US"/>
+        </w:rPr>
+        <w:t xml:space="preserve"> Index (BI)</w:t>
+      </w:r>
+      <w:r>
+        <w:rPr>
+          <w:lang w:val="en-US"/>
+        </w:rPr>
+        <w:t>, events per second (EVN), spectral entropy (SH), low-frequency cover (LFC), mid-frequency cover (MFC), and high frequency cover (HFC)</w:t>
+      </w:r>
+      <w:r>
+        <w:rPr>
+          <w:lang w:val="en-US"/>
+        </w:rPr>
+        <w:t xml:space="preserve">. The settings used for each acoustic index are in </w:t>
+      </w:r>
+      <w:proofErr w:type="spellStart"/>
+      <w:r>
+        <w:rPr>
+          <w:lang w:val="en-US"/>
+        </w:rPr>
+        <w:t>SuppInfo</w:t>
+      </w:r>
+      <w:proofErr w:type="spellEnd"/>
+      <w:r>
+        <w:rPr>
+          <w:lang w:val="en-US"/>
+        </w:rPr>
+        <w:t>.</w:t>
+      </w:r>
+    </w:p>
+    <w:p>
+      <w:pPr>
+        <w:rPr>
+          <w:lang w:val="en-US"/>
+        </w:rPr>
+      </w:pPr>
+      <w:r>
+        <w:rPr>
+          <w:lang w:val="en-US"/>
+        </w:rPr>
+        <w:t>For</w:t>
+      </w:r>
+      <w:r>
+        <w:rPr>
+          <w:lang w:val="en-US"/>
+        </w:rPr>
+        <w:t xml:space="preserve"> comparison with the on-ground biodiversity </w:t>
+      </w:r>
+      <w:r>
+        <w:rPr>
+          <w:lang w:val="en-US"/>
+        </w:rPr>
+        <w:t>data, e</w:t>
+      </w:r>
+      <w:r>
+        <w:rPr>
+          <w:lang w:val="en-US"/>
+        </w:rPr>
+        <w:t>ach acoustic index was aggregated into a weekly value by taking the average of all 1-minute values</w:t>
+      </w:r>
+      <w:r>
+        <w:rPr>
+          <w:lang w:val="en-US"/>
+        </w:rPr>
+        <w:t xml:space="preserve"> for certain taxa-specific time periods</w:t>
+      </w:r>
+      <w:r>
+        <w:rPr>
+          <w:lang w:val="en-US"/>
+        </w:rPr>
+        <w:t xml:space="preserve">. For birds, indices were averaged for the morning </w:t>
+      </w:r>
+      <w:r>
+        <w:rPr>
+          <w:lang w:val="en-US"/>
+        </w:rPr>
+        <w:t xml:space="preserve">(6am-9am), afternoon (3pm-6pm), and daytime (6am-6pm). For frogs, </w:t>
+      </w:r>
+      <w:r>
+        <w:rPr>
+          <w:lang w:val="en-US"/>
+        </w:rPr>
+        <w:t xml:space="preserve">indices were averaged for the </w:t>
+      </w:r>
+      <w:r>
+        <w:rPr>
+          <w:lang w:val="en-US"/>
+        </w:rPr>
+        <w:t xml:space="preserve">evening (6pm-9pm) and night (6pm-6am). For total vertebrate </w:t>
+      </w:r>
+      <w:r>
+        <w:rPr>
+          <w:lang w:val="en-US"/>
+        </w:rPr>
+        <w:t>biodiversity and non-avian biodiversity</w:t>
+      </w:r>
+      <w:r>
+        <w:rPr>
+          <w:lang w:val="en-US"/>
+        </w:rPr>
+        <w:t>,</w:t>
+      </w:r>
+      <w:r>
+        <w:rPr>
+          <w:lang w:val="en-US"/>
+        </w:rPr>
+        <w:t xml:space="preserve"> </w:t>
+      </w:r>
+      <w:r>
+        <w:rPr>
+          <w:lang w:val="en-US"/>
+        </w:rPr>
+        <w:t xml:space="preserve">indices were averaged for the </w:t>
+      </w:r>
+      <w:r>
+        <w:rPr>
+          <w:lang w:val="en-US"/>
+        </w:rPr>
+        <w:t>entire 7-day dataset</w:t>
+      </w:r>
+      <w:r>
+        <w:rPr>
+          <w:lang w:val="en-US"/>
+        </w:rPr>
+        <w:t>.</w:t>
       </w:r>
     </w:p>
     <w:p>
@@ -139,93 +341,167 @@
           <w:i/>
           <w:lang w:val="en-US"/>
         </w:rPr>
-        <w:t>Statistical analysis</w:t>
-      </w:r>
-    </w:p>
-    <w:p>
-      <w:pPr>
-        <w:rPr>
-          <w:lang w:val="en-US"/>
-        </w:rPr>
-      </w:pPr>
-      <w:r>
-        <w:rPr>
-          <w:lang w:val="en-US"/>
-        </w:rPr>
-        <w:t>Species richness and Shannon’s diversity index were fit using linear mixed-effects models with sampling.period and sensor nested within site as random effects.</w:t>
-      </w:r>
-    </w:p>
-    <w:p>
-      <w:pPr>
-        <w:rPr>
-          <w:lang w:val="en-US"/>
-        </w:rPr>
-      </w:pPr>
-    </w:p>
-    <w:p>
-      <w:pPr>
-        <w:rPr>
-          <w:lang w:val="en-US"/>
-        </w:rPr>
-      </w:pPr>
-      <w:r>
-        <w:rPr>
-          <w:lang w:val="en-US"/>
-        </w:rPr>
-        <w:t xml:space="preserve">The ability of multiple acoustic indices to predict to predict biodiversity was assessed using random forest </w:t>
-      </w:r>
-      <w:commentRangeStart w:id="0"/>
-      <w:r>
-        <w:rPr>
-          <w:lang w:val="en-US"/>
-        </w:rPr>
-        <w:t>models</w:t>
-      </w:r>
-      <w:commentRangeEnd w:id="0"/>
+        <w:t>Statistical analyses</w:t>
+      </w:r>
+    </w:p>
+    <w:p>
+      <w:pPr>
+        <w:rPr>
+          <w:lang w:val="en-US"/>
+        </w:rPr>
+      </w:pPr>
+      <w:r>
+        <w:rPr>
+          <w:lang w:val="en-US"/>
+        </w:rPr>
+        <w:t>Bootstrap correlation values were calculated for each acoustic index and biodiversity measure (richness, Shannon’s diversity, count).</w:t>
+      </w:r>
+    </w:p>
+    <w:p>
+      <w:pPr>
+        <w:rPr>
+          <w:lang w:val="en-US"/>
+        </w:rPr>
+      </w:pPr>
+      <w:r>
+        <w:rPr>
+          <w:lang w:val="en-US"/>
+        </w:rPr>
+        <w:t>To determine how well multiple acoustic indices predict vertebrate biodiversity random forest models were fi</w:t>
+      </w:r>
+      <w:bookmarkStart w:id="0" w:name="_GoBack"/>
+      <w:bookmarkEnd w:id="0"/>
+      <w:r>
+        <w:rPr>
+          <w:lang w:val="en-US"/>
+        </w:rPr>
+        <w:t>t to each biodiversity measure using all acoustic indices as predictors. Random forest models were fit</w:t>
+      </w:r>
+      <w:r>
+        <w:rPr>
+          <w:lang w:val="en-US"/>
+        </w:rPr>
+        <w:t xml:space="preserve"> </w:t>
+      </w:r>
+      <w:r>
+        <w:rPr>
+          <w:lang w:val="en-US"/>
+        </w:rPr>
+        <w:t>using 1000 trees</w:t>
+      </w:r>
+      <w:r>
+        <w:rPr>
+          <w:lang w:val="en-US"/>
+        </w:rPr>
+        <w:t xml:space="preserve"> </w:t>
+      </w:r>
+      <w:r>
+        <w:rPr>
+          <w:lang w:val="en-US"/>
+        </w:rPr>
+        <w:t>and</w:t>
+      </w:r>
+      <w:r>
+        <w:rPr>
+          <w:lang w:val="en-US"/>
+        </w:rPr>
+        <w:t xml:space="preserve"> </w:t>
+      </w:r>
+      <w:r>
+        <w:rPr>
+          <w:lang w:val="en-US"/>
+        </w:rPr>
+        <w:t xml:space="preserve">10 x 3 cross validation to estimate </w:t>
+      </w:r>
+      <w:commentRangeStart w:id="1"/>
+      <w:r>
+        <w:rPr>
+          <w:lang w:val="en-US"/>
+        </w:rPr>
+        <w:t xml:space="preserve">predictive performance </w:t>
+      </w:r>
+      <w:commentRangeEnd w:id="1"/>
       <w:r>
         <w:rPr>
           <w:rStyle w:val="CommentReference"/>
         </w:rPr>
-        <w:commentReference w:id="0"/>
-      </w:r>
-      <w:r>
-        <w:rPr>
-          <w:lang w:val="en-US"/>
-        </w:rPr>
-        <w:t>. All acoustic indices were used as predictors for each biodiversity measured and fit using 1000 tr</w:t>
-      </w:r>
-      <w:bookmarkStart w:id="1" w:name="_GoBack"/>
-      <w:bookmarkEnd w:id="1"/>
-      <w:r>
-        <w:rPr>
-          <w:lang w:val="en-US"/>
-        </w:rPr>
-        <w:t>ees</w:t>
-      </w:r>
-      <w:r>
-        <w:rPr>
-          <w:lang w:val="en-US"/>
-        </w:rPr>
-        <w:t xml:space="preserve"> (caret and party packages?)</w:t>
-      </w:r>
-      <w:r>
-        <w:rPr>
-          <w:lang w:val="en-US"/>
-        </w:rPr>
-        <w:t>. Model performance was evaluated using 3x10 cross-validation and normalized MAE and R-squared.</w:t>
-      </w:r>
-    </w:p>
-    <w:p>
-      <w:pPr>
-        <w:rPr>
-          <w:lang w:val="en-US"/>
-        </w:rPr>
-      </w:pPr>
-      <w:r>
-        <w:rPr>
-          <w:lang w:val="en-US"/>
-        </w:rPr>
-        <w:br w:type="page"/>
+        <w:commentReference w:id="1"/>
+      </w:r>
+      <w:r>
+        <w:rPr>
+          <w:lang w:val="en-US"/>
+        </w:rPr>
+        <w:t>(</w:t>
+      </w:r>
+      <w:proofErr w:type="spellStart"/>
+      <w:r>
+        <w:rPr>
+          <w:lang w:val="en-US"/>
+        </w:rPr>
+        <w:t>randomForest</w:t>
+      </w:r>
+      <w:proofErr w:type="spellEnd"/>
+      <w:r>
+        <w:rPr>
+          <w:lang w:val="en-US"/>
+        </w:rPr>
+        <w:t xml:space="preserve"> </w:t>
+      </w:r>
+      <w:proofErr w:type="spellStart"/>
+      <w:r>
+        <w:rPr>
+          <w:lang w:val="en-US"/>
+        </w:rPr>
+        <w:t>ver</w:t>
+      </w:r>
+      <w:proofErr w:type="spellEnd"/>
+      <w:r>
+        <w:rPr>
+          <w:lang w:val="en-US"/>
+        </w:rPr>
+        <w:t xml:space="preserve"> </w:t>
+      </w:r>
+      <w:proofErr w:type="spellStart"/>
+      <w:r>
+        <w:rPr>
+          <w:lang w:val="en-US"/>
+        </w:rPr>
+        <w:t>xx.x</w:t>
+      </w:r>
+      <w:proofErr w:type="spellEnd"/>
+      <w:r>
+        <w:rPr>
+          <w:lang w:val="en-US"/>
+        </w:rPr>
+        <w:t xml:space="preserve">; caret </w:t>
+      </w:r>
+      <w:proofErr w:type="spellStart"/>
+      <w:r>
+        <w:rPr>
+          <w:lang w:val="en-US"/>
+        </w:rPr>
+        <w:t>ver</w:t>
+      </w:r>
+      <w:proofErr w:type="spellEnd"/>
+      <w:r>
+        <w:rPr>
+          <w:lang w:val="en-US"/>
+        </w:rPr>
+        <w:t xml:space="preserve"> </w:t>
+      </w:r>
+      <w:proofErr w:type="spellStart"/>
+      <w:r>
+        <w:rPr>
+          <w:lang w:val="en-US"/>
+        </w:rPr>
+        <w:t>xx.x</w:t>
+      </w:r>
+      <w:proofErr w:type="spellEnd"/>
+      <w:r>
+        <w:rPr>
+          <w:lang w:val="en-US"/>
+        </w:rPr>
+        <w:t>).</w:t>
       </w:r>
     </w:p>
     <w:p>
@@ -235,35 +511,284 @@
           <w:lang w:val="en-US"/>
         </w:rPr>
       </w:pPr>
-      <w:r>
+    </w:p>
+    <w:p>
+      <w:pPr>
         <w:rPr>
           <w:b/>
           <w:lang w:val="en-US"/>
         </w:rPr>
+      </w:pPr>
+      <w:r>
+        <w:rPr>
+          <w:b/>
+          <w:lang w:val="en-US"/>
+        </w:rPr>
+        <w:t>Results</w:t>
+      </w:r>
+    </w:p>
+    <w:p>
+      <w:pPr>
+        <w:rPr>
+          <w:lang w:val="en-US"/>
+        </w:rPr>
+      </w:pPr>
+      <w:r>
+        <w:rPr>
+          <w:i/>
+          <w:lang w:val="en-US"/>
+        </w:rPr>
+        <w:t>Acoustic index correlations</w:t>
+      </w:r>
+    </w:p>
+    <w:p>
+      <w:pPr>
+        <w:rPr>
+          <w:lang w:val="en-US"/>
+        </w:rPr>
+      </w:pPr>
+      <w:r>
+        <w:rPr>
+          <w:lang w:val="en-US"/>
+        </w:rPr>
+        <w:t>XX index correlated …</w:t>
+      </w:r>
+    </w:p>
+    <w:p>
+      <w:pPr>
+        <w:rPr>
+          <w:lang w:val="en-US"/>
+        </w:rPr>
+      </w:pPr>
+    </w:p>
+    <w:p>
+      <w:pPr>
+        <w:rPr>
+          <w:i/>
+          <w:lang w:val="en-US"/>
+        </w:rPr>
+      </w:pPr>
+      <w:r>
+        <w:rPr>
+          <w:i/>
+          <w:lang w:val="en-US"/>
+        </w:rPr>
+        <w:t>Random forest models</w:t>
+      </w:r>
+    </w:p>
+    <w:p>
+      <w:pPr>
+        <w:rPr>
+          <w:lang w:val="en-US"/>
+        </w:rPr>
+      </w:pPr>
+      <w:r>
+        <w:rPr>
+          <w:lang w:val="en-US"/>
+        </w:rPr>
+        <w:t>Random forest models performed …</w:t>
+      </w:r>
+    </w:p>
+    <w:p>
+      <w:pPr>
+        <w:rPr>
+          <w:lang w:val="en-US"/>
+        </w:rPr>
+      </w:pPr>
+      <w:r>
+        <w:rPr>
+          <w:lang w:val="en-US"/>
+        </w:rPr>
+        <w:t>Scatter index for frogs …</w:t>
+      </w:r>
+    </w:p>
+    <w:p>
+      <w:pPr>
+        <w:keepNext/>
+      </w:pPr>
+      <w:r>
+        <w:rPr>
+          <w:noProof/>
+          <w:lang w:eastAsia="en-AU"/>
+        </w:rPr>
         <w:lastRenderedPageBreak/>
-        <w:t>Results</w:t>
-      </w:r>
-    </w:p>
-    <w:p>
-      <w:pPr>
-        <w:rPr>
-          <w:lang w:val="en-US"/>
-        </w:rPr>
-      </w:pPr>
-    </w:p>
-    <w:p>
-      <w:pPr>
-        <w:rPr>
-          <w:lang w:val="en-US"/>
-        </w:rPr>
-      </w:pPr>
-    </w:p>
-    <w:p>
-      <w:pPr>
-        <w:rPr>
-          <w:lang w:val="en-US"/>
-        </w:rPr>
-      </w:pPr>
+        <w:drawing>
+          <wp:inline distT="0" distB="0" distL="0" distR="0" wp14:anchorId="3547690D" wp14:editId="0F95D89D">
+            <wp:extent cx="5731510" cy="4775835"/>
+            <wp:effectExtent l="0" t="0" r="2540" b="5715"/>
+            <wp:docPr id="1" name="Picture 1"/>
+            <wp:cNvGraphicFramePr>
+              <a:graphicFrameLocks xmlns:a="http://schemas.openxmlformats.org/drawingml/2006/main" noChangeAspect="1"/>
+            </wp:cNvGraphicFramePr>
+            <a:graphic xmlns:a="http://schemas.openxmlformats.org/drawingml/2006/main">
+              <a:graphicData uri="http://schemas.openxmlformats.org/drawingml/2006/picture">
+                <pic:pic xmlns:pic="http://schemas.openxmlformats.org/drawingml/2006/picture">
+                  <pic:nvPicPr>
+                    <pic:cNvPr id="1" name="AllComparisons.png"/>
+                    <pic:cNvPicPr/>
+                  </pic:nvPicPr>
+                  <pic:blipFill>
+                    <a:blip r:embed="rId9" cstate="print">
+                      <a:extLst>
+                        <a:ext uri="{28A0092B-C50C-407E-A947-70E740481C1C}">
+                          <a14:useLocalDpi xmlns:a14="http://schemas.microsoft.com/office/drawing/2010/main" val="0"/>
+                        </a:ext>
+                      </a:extLst>
+                    </a:blip>
+                    <a:stretch>
+                      <a:fillRect/>
+                    </a:stretch>
+                  </pic:blipFill>
+                  <pic:spPr>
+                    <a:xfrm>
+                      <a:off x="0" y="0"/>
+                      <a:ext cx="5731510" cy="4775835"/>
+                    </a:xfrm>
+                    <a:prstGeom prst="rect">
+                      <a:avLst/>
+                    </a:prstGeom>
+                  </pic:spPr>
+                </pic:pic>
+              </a:graphicData>
+            </a:graphic>
+          </wp:inline>
+        </w:drawing>
+      </w:r>
+    </w:p>
+    <w:p>
+      <w:pPr>
+        <w:pStyle w:val="Caption"/>
+        <w:rPr>
+          <w:i w:val="0"/>
+        </w:rPr>
+      </w:pPr>
+      <w:r>
+        <w:t xml:space="preserve">Figure </w:t>
+      </w:r>
+      <w:fldSimple w:instr=" SEQ Figure \* ARABIC ">
+        <w:r>
+          <w:rPr>
+            <w:noProof/>
+          </w:rPr>
+          <w:t>1</w:t>
+        </w:r>
+      </w:fldSimple>
+      <w:r>
+        <w:t xml:space="preserve">. </w:t>
+      </w:r>
+      <w:r>
+        <w:rPr>
+          <w:i w:val="0"/>
+        </w:rPr>
+        <w:t>Mean (±SE) performance of random forest models predicting richness, Shannon’s diversity, and total count of all vertebrates, non-avian vertebrates, birds, and frogs. Performance measured with 10 x 3 cross-validation.</w:t>
+      </w:r>
+    </w:p>
+    <w:p>
+      <w:pPr>
+        <w:rPr>
+          <w:lang w:val="en-US"/>
+        </w:rPr>
+      </w:pPr>
+    </w:p>
+    <w:p>
+      <w:pPr>
+        <w:keepNext/>
+      </w:pPr>
+      <w:r>
+        <w:rPr>
+          <w:noProof/>
+          <w:lang w:eastAsia="en-AU"/>
+        </w:rPr>
+        <w:lastRenderedPageBreak/>
+        <w:drawing>
+          <wp:inline distT="0" distB="0" distL="0" distR="0" wp14:anchorId="02A3BE0E" wp14:editId="5EBEC958">
+            <wp:extent cx="5731510" cy="5731510"/>
+            <wp:effectExtent l="0" t="0" r="2540" b="2540"/>
+            <wp:docPr id="2" name="Picture 2"/>
+            <wp:cNvGraphicFramePr>
+              <a:graphicFrameLocks xmlns:a="http://schemas.openxmlformats.org/drawingml/2006/main" noChangeAspect="1"/>
+            </wp:cNvGraphicFramePr>
+            <a:graphic xmlns:a="http://schemas.openxmlformats.org/drawingml/2006/main">
+              <a:graphicData uri="http://schemas.openxmlformats.org/drawingml/2006/picture">
+                <pic:pic xmlns:pic="http://schemas.openxmlformats.org/drawingml/2006/picture">
+                  <pic:nvPicPr>
+                    <pic:cNvPr id="2" name="ObservedPredicted.png"/>
+                    <pic:cNvPicPr/>
+                  </pic:nvPicPr>
+                  <pic:blipFill>
+                    <a:blip r:embed="rId10" cstate="print">
+                      <a:extLst>
+                        <a:ext uri="{28A0092B-C50C-407E-A947-70E740481C1C}">
+                          <a14:useLocalDpi xmlns:a14="http://schemas.microsoft.com/office/drawing/2010/main" val="0"/>
+                        </a:ext>
+                      </a:extLst>
+                    </a:blip>
+                    <a:stretch>
+                      <a:fillRect/>
+                    </a:stretch>
+                  </pic:blipFill>
+                  <pic:spPr>
+                    <a:xfrm>
+                      <a:off x="0" y="0"/>
+                      <a:ext cx="5731510" cy="5731510"/>
+                    </a:xfrm>
+                    <a:prstGeom prst="rect">
+                      <a:avLst/>
+                    </a:prstGeom>
+                  </pic:spPr>
+                </pic:pic>
+              </a:graphicData>
+            </a:graphic>
+          </wp:inline>
+        </w:drawing>
+      </w:r>
+    </w:p>
+    <w:p>
+      <w:pPr>
+        <w:pStyle w:val="Caption"/>
+        <w:rPr>
+          <w:i w:val="0"/>
+          <w:lang w:val="en-US"/>
+        </w:rPr>
+      </w:pPr>
+      <w:r>
+        <w:t xml:space="preserve">Figure </w:t>
+      </w:r>
+      <w:fldSimple w:instr=" SEQ Figure \* ARABIC ">
+        <w:r>
+          <w:rPr>
+            <w:noProof/>
+          </w:rPr>
+          <w:t>2</w:t>
+        </w:r>
+      </w:fldSimple>
+      <w:r>
+        <w:t xml:space="preserve">. </w:t>
+      </w:r>
+      <w:r>
+        <w:rPr>
+          <w:i w:val="0"/>
+        </w:rPr>
+        <w:t>Comparison of observed and</w:t>
+      </w:r>
+      <w:r>
+        <w:rPr>
+          <w:i w:val="0"/>
+        </w:rPr>
+        <w:t xml:space="preserve"> out-of-bag</w:t>
+      </w:r>
+      <w:r>
+        <w:rPr>
+          <w:i w:val="0"/>
+        </w:rPr>
+        <w:t xml:space="preserve"> predicted values</w:t>
+      </w:r>
+      <w:r>
+        <w:rPr>
+          <w:i w:val="0"/>
+        </w:rPr>
+        <w:t xml:space="preserve"> for random forest models</w:t>
+      </w:r>
     </w:p>
     <w:sectPr>
       <w:pgSz w:w="11906" w:h="16838"/>
@@ -277,7 +802,7 @@
 
 <file path=word/comments.xml><?xml version="1.0" encoding="utf-8"?>
 <w:comments xmlns:wpc="http://schemas.microsoft.com/office/word/2010/wordprocessingCanvas" xmlns:cx="http://schemas.microsoft.com/office/drawing/2014/chartex" xmlns:cx1="http://schemas.microsoft.com/office/drawing/2015/9/8/chartex" xmlns:mc="http://schemas.openxmlformats.org/markup-compatibility/2006" xmlns:o="urn:schemas-microsoft-com:office:office" xmlns:r="http://schemas.openxmlformats.org/officeDocument/2006/relationships" xmlns:m="http://schemas.openxmlformats.org/officeDocument/2006/math" xmlns:v="urn:schemas-microsoft-com:vml" xmlns:wp14="http://schemas.microsoft.com/office/word/2010/wordprocessingDrawing" xmlns:wp="http://schemas.openxmlformats.org/drawingml/2006/wordprocessingDrawing" xmlns:w10="urn:schemas-microsoft-com:office:word" xmlns:w="http://schemas.openxmlformats.org/wordprocessingml/2006/main" xmlns:w14="http://schemas.microsoft.com/office/word/2010/wordml" xmlns:w15="http://schemas.microsoft.com/office/word/2012/wordml" xmlns:w16se="http://schemas.microsoft.com/office/word/2015/wordml/symex" xmlns:wpg="http://schemas.microsoft.com/office/word/2010/wordprocessingGroup" xmlns:wpi="http://schemas.microsoft.com/office/word/2010/wordprocessingInk" xmlns:wne="http://schemas.microsoft.com/office/word/2006/wordml" xmlns:wps="http://schemas.microsoft.com/office/word/2010/wordprocessingShape" mc:Ignorable="w14 w15 w16se wp14">
-  <w:comment w:id="0" w:author="Allen-Ankins, Slade" w:date="2022-02-08T11:55:00Z" w:initials="SA">
+  <w:comment w:id="1" w:author="Slade Allen-Ankins" w:date="2022-02-22T16:07:00Z" w:initials="SA">
     <w:p>
       <w:pPr>
         <w:pStyle w:val="CommentText"/>
@@ -289,7 +814,10 @@
         <w:annotationRef/>
       </w:r>
       <w:r>
-        <w:t>We used conditional random forests as a number of the acoustic indices used are correlated with one another (suppinfo figures?).</w:t>
+        <w:rPr>
+          <w:lang w:val="en-US"/>
+        </w:rPr>
+        <w:t>Model performance was evaluated using 3x10 cross-validation and normalized MAE and R-squared.</w:t>
       </w:r>
     </w:p>
   </w:comment>
@@ -298,14 +826,14 @@
 
 <file path=word/commentsExtended.xml><?xml version="1.0" encoding="utf-8"?>
 <w15:commentsEx xmlns:wpc="http://schemas.microsoft.com/office/word/2010/wordprocessingCanvas" xmlns:cx="http://schemas.microsoft.com/office/drawing/2014/chartex" xmlns:cx1="http://schemas.microsoft.com/office/drawing/2015/9/8/chartex" xmlns:mc="http://schemas.openxmlformats.org/markup-compatibility/2006" xmlns:o="urn:schemas-microsoft-com:office:office" xmlns:r="http://schemas.openxmlformats.org/officeDocument/2006/relationships" xmlns:m="http://schemas.openxmlformats.org/officeDocument/2006/math" xmlns:v="urn:schemas-microsoft-com:vml" xmlns:wp14="http://schemas.microsoft.com/office/word/2010/wordprocessingDrawing" xmlns:wp="http://schemas.openxmlformats.org/drawingml/2006/wordprocessingDrawing" xmlns:w10="urn:schemas-microsoft-com:office:word" xmlns:w="http://schemas.openxmlformats.org/wordprocessingml/2006/main" xmlns:w14="http://schemas.microsoft.com/office/word/2010/wordml" xmlns:w15="http://schemas.microsoft.com/office/word/2012/wordml" xmlns:w16se="http://schemas.microsoft.com/office/word/2015/wordml/symex" xmlns:wpg="http://schemas.microsoft.com/office/word/2010/wordprocessingGroup" xmlns:wpi="http://schemas.microsoft.com/office/word/2010/wordprocessingInk" xmlns:wne="http://schemas.microsoft.com/office/word/2006/wordml" xmlns:wps="http://schemas.microsoft.com/office/word/2010/wordprocessingShape" mc:Ignorable="w14 w15 w16se wp14">
-  <w15:commentEx w15:paraId="0F0701CF" w15:done="0"/>
+  <w15:commentEx w15:paraId="583F1FE5" w15:done="0"/>
 </w15:commentsEx>
 </file>
 
 <file path=word/people.xml><?xml version="1.0" encoding="utf-8"?>
 <w15:people xmlns:wpc="http://schemas.microsoft.com/office/word/2010/wordprocessingCanvas" xmlns:cx="http://schemas.microsoft.com/office/drawing/2014/chartex" xmlns:cx1="http://schemas.microsoft.com/office/drawing/2015/9/8/chartex" xmlns:mc="http://schemas.openxmlformats.org/markup-compatibility/2006" xmlns:o="urn:schemas-microsoft-com:office:office" xmlns:r="http://schemas.openxmlformats.org/officeDocument/2006/relationships" xmlns:m="http://schemas.openxmlformats.org/officeDocument/2006/math" xmlns:v="urn:schemas-microsoft-com:vml" xmlns:wp14="http://schemas.microsoft.com/office/word/2010/wordprocessingDrawing" xmlns:wp="http://schemas.openxmlformats.org/drawingml/2006/wordprocessingDrawing" xmlns:w10="urn:schemas-microsoft-com:office:word" xmlns:w="http://schemas.openxmlformats.org/wordprocessingml/2006/main" xmlns:w14="http://schemas.microsoft.com/office/word/2010/wordml" xmlns:w15="http://schemas.microsoft.com/office/word/2012/wordml" xmlns:w16se="http://schemas.microsoft.com/office/word/2015/wordml/symex" xmlns:wpg="http://schemas.microsoft.com/office/word/2010/wordprocessingGroup" xmlns:wpi="http://schemas.microsoft.com/office/word/2010/wordprocessingInk" xmlns:wne="http://schemas.microsoft.com/office/word/2006/wordml" xmlns:wps="http://schemas.microsoft.com/office/word/2010/wordprocessingShape" mc:Ignorable="w14 w15 w16se wp14">
-  <w15:person w15:author="Allen-Ankins, Slade">
-    <w15:presenceInfo w15:providerId="None" w15:userId="Allen-Ankins, Slade"/>
+  <w15:person w15:author="Slade Allen-Ankins">
+    <w15:presenceInfo w15:providerId="AD" w15:userId="S-1-5-21-789336058-1708537768-854245398-291005"/>
   </w15:person>
 </w15:people>
 </file>
@@ -755,7 +1283,7 @@
     <w:uiPriority w:val="99"/>
     <w:semiHidden/>
     <w:unhideWhenUsed/>
-    <w:rsid w:val="006E1116"/>
+    <w:rsid w:val="007C500E"/>
     <w:rPr>
       <w:sz w:val="16"/>
       <w:szCs w:val="16"/>
@@ -768,7 +1296,7 @@
     <w:uiPriority w:val="99"/>
     <w:semiHidden/>
     <w:unhideWhenUsed/>
-    <w:rsid w:val="006E1116"/>
+    <w:rsid w:val="007C500E"/>
     <w:pPr>
       <w:spacing w:line="240" w:lineRule="auto"/>
     </w:pPr>
@@ -783,7 +1311,7 @@
     <w:link w:val="CommentText"/>
     <w:uiPriority w:val="99"/>
     <w:semiHidden/>
-    <w:rsid w:val="006E1116"/>
+    <w:rsid w:val="007C500E"/>
     <w:rPr>
       <w:sz w:val="20"/>
       <w:szCs w:val="20"/>
@@ -797,7 +1325,7 @@
     <w:uiPriority w:val="99"/>
     <w:semiHidden/>
     <w:unhideWhenUsed/>
-    <w:rsid w:val="006E1116"/>
+    <w:rsid w:val="007C500E"/>
     <w:rPr>
       <w:b/>
       <w:bCs/>
@@ -809,7 +1337,7 @@
     <w:link w:val="CommentSubject"/>
     <w:uiPriority w:val="99"/>
     <w:semiHidden/>
-    <w:rsid w:val="006E1116"/>
+    <w:rsid w:val="007C500E"/>
     <w:rPr>
       <w:b/>
       <w:bCs/>
@@ -824,7 +1352,7 @@
     <w:uiPriority w:val="99"/>
     <w:semiHidden/>
     <w:unhideWhenUsed/>
-    <w:rsid w:val="006E1116"/>
+    <w:rsid w:val="007C500E"/>
     <w:pPr>
       <w:spacing w:after="0" w:line="240" w:lineRule="auto"/>
     </w:pPr>
@@ -840,7 +1368,7 @@
     <w:link w:val="BalloonText"/>
     <w:uiPriority w:val="99"/>
     <w:semiHidden/>
-    <w:rsid w:val="006E1116"/>
+    <w:rsid w:val="007C500E"/>
     <w:rPr>
       <w:rFonts w:ascii="Segoe UI" w:hAnsi="Segoe UI" w:cs="Segoe UI"/>
       <w:sz w:val="18"/>
@@ -1109,4 +1637,292 @@
     </a:ext>
   </a:extLst>
 </a:theme>
+</file>
+
+<file path=customXml/item1.xml><?xml version="1.0" encoding="utf-8"?>
+<ct:contentTypeSchema xmlns:ct="http://schemas.microsoft.com/office/2006/metadata/contentType" xmlns:ma="http://schemas.microsoft.com/office/2006/metadata/properties/metaAttributes" ct:_="" ma:_="" ma:contentTypeName="Document" ma:contentTypeID="0x0101003BA098D7E1F2E545B3D091FAC8B1F92B" ma:contentTypeVersion="14" ma:contentTypeDescription="Create a new document." ma:contentTypeScope="" ma:versionID="79e3689f92c1621d6f83266b46b92835">
+  <xsd:schema xmlns:xsd="http://www.w3.org/2001/XMLSchema" xmlns:xs="http://www.w3.org/2001/XMLSchema" xmlns:p="http://schemas.microsoft.com/office/2006/metadata/properties" xmlns:ns3="b32ecb8e-6eb2-457c-866d-ab6a77d40318" xmlns:ns4="6dcefb3c-0806-4ff4-a53f-befb6b9080b0" targetNamespace="http://schemas.microsoft.com/office/2006/metadata/properties" ma:root="true" ma:fieldsID="26a2938c3839a77d3ef851e065777d7c" ns3:_="" ns4:_="">
+    <xsd:import namespace="b32ecb8e-6eb2-457c-866d-ab6a77d40318"/>
+    <xsd:import namespace="6dcefb3c-0806-4ff4-a53f-befb6b9080b0"/>
+    <xsd:element name="properties">
+      <xsd:complexType>
+        <xsd:sequence>
+          <xsd:element name="documentManagement">
+            <xsd:complexType>
+              <xsd:all>
+                <xsd:element ref="ns3:SharedWithUsers" minOccurs="0"/>
+                <xsd:element ref="ns3:SharedWithDetails" minOccurs="0"/>
+                <xsd:element ref="ns3:SharingHintHash" minOccurs="0"/>
+                <xsd:element ref="ns4:MediaServiceMetadata" minOccurs="0"/>
+                <xsd:element ref="ns4:MediaServiceFastMetadata" minOccurs="0"/>
+                <xsd:element ref="ns4:MediaServiceAutoTags" minOccurs="0"/>
+                <xsd:element ref="ns4:MediaServiceOCR" minOccurs="0"/>
+                <xsd:element ref="ns4:MediaServiceGenerationTime" minOccurs="0"/>
+                <xsd:element ref="ns4:MediaServiceEventHashCode" minOccurs="0"/>
+                <xsd:element ref="ns4:MediaServiceAutoKeyPoints" minOccurs="0"/>
+                <xsd:element ref="ns4:MediaServiceKeyPoints" minOccurs="0"/>
+                <xsd:element ref="ns4:MediaServiceDateTaken" minOccurs="0"/>
+                <xsd:element ref="ns4:MediaLengthInSeconds" minOccurs="0"/>
+                <xsd:element ref="ns4:MediaServiceLocation" minOccurs="0"/>
+              </xsd:all>
+            </xsd:complexType>
+          </xsd:element>
+        </xsd:sequence>
+      </xsd:complexType>
+    </xsd:element>
+  </xsd:schema>
+  <xsd:schema xmlns:xsd="http://www.w3.org/2001/XMLSchema" xmlns:xs="http://www.w3.org/2001/XMLSchema" xmlns:dms="http://schemas.microsoft.com/office/2006/documentManagement/types" xmlns:pc="http://schemas.microsoft.com/office/infopath/2007/PartnerControls" targetNamespace="b32ecb8e-6eb2-457c-866d-ab6a77d40318" elementFormDefault="qualified">
+    <xsd:import namespace="http://schemas.microsoft.com/office/2006/documentManagement/types"/>
+    <xsd:import namespace="http://schemas.microsoft.com/office/infopath/2007/PartnerControls"/>
+    <xsd:element name="SharedWithUsers" ma:index="8" nillable="true" ma:displayName="Shared With" ma:internalName="SharedWithUsers" ma:readOnly="true">
+      <xsd:complexType>
+        <xsd:complexContent>
+          <xsd:extension base="dms:UserMulti">
+            <xsd:sequence>
+              <xsd:element name="UserInfo" minOccurs="0" maxOccurs="unbounded">
+                <xsd:complexType>
+                  <xsd:sequence>
+                    <xsd:element name="DisplayName" type="xsd:string" minOccurs="0"/>
+                    <xsd:element name="AccountId" type="dms:UserId" minOccurs="0" nillable="true"/>
+                    <xsd:element name="AccountType" type="xsd:string" minOccurs="0"/>
+                  </xsd:sequence>
+                </xsd:complexType>
+              </xsd:element>
+            </xsd:sequence>
+          </xsd:extension>
+        </xsd:complexContent>
+      </xsd:complexType>
+    </xsd:element>
+    <xsd:element name="SharedWithDetails" ma:index="9" nillable="true" ma:displayName="Shared With Details" ma:internalName="SharedWithDetails" ma:readOnly="true">
+      <xsd:simpleType>
+        <xsd:restriction base="dms:Note">
+          <xsd:maxLength value="255"/>
+        </xsd:restriction>
+      </xsd:simpleType>
+    </xsd:element>
+    <xsd:element name="SharingHintHash" ma:index="10" nillable="true" ma:displayName="Sharing Hint Hash" ma:hidden="true" ma:internalName="SharingHintHash" ma:readOnly="true">
+      <xsd:simpleType>
+        <xsd:restriction base="dms:Text"/>
+      </xsd:simpleType>
+    </xsd:element>
+  </xsd:schema>
+  <xsd:schema xmlns:xsd="http://www.w3.org/2001/XMLSchema" xmlns:xs="http://www.w3.org/2001/XMLSchema" xmlns:dms="http://schemas.microsoft.com/office/2006/documentManagement/types" xmlns:pc="http://schemas.microsoft.com/office/infopath/2007/PartnerControls" targetNamespace="6dcefb3c-0806-4ff4-a53f-befb6b9080b0" elementFormDefault="qualified">
+    <xsd:import namespace="http://schemas.microsoft.com/office/2006/documentManagement/types"/>
+    <xsd:import namespace="http://schemas.microsoft.com/office/infopath/2007/PartnerControls"/>
+    <xsd:element name="MediaServiceMetadata" ma:index="11" nillable="true" ma:displayName="MediaServiceMetadata" ma:hidden="true" ma:internalName="MediaServiceMetadata" ma:readOnly="true">
+      <xsd:simpleType>
+        <xsd:restriction base="dms:Note"/>
+      </xsd:simpleType>
+    </xsd:element>
+    <xsd:element name="MediaServiceFastMetadata" ma:index="12" nillable="true" ma:displayName="MediaServiceFastMetadata" ma:hidden="true" ma:internalName="MediaServiceFastMetadata" ma:readOnly="true">
+      <xsd:simpleType>
+        <xsd:restriction base="dms:Note"/>
+      </xsd:simpleType>
+    </xsd:element>
+    <xsd:element name="MediaServiceAutoTags" ma:index="13" nillable="true" ma:displayName="Tags" ma:internalName="MediaServiceAutoTags" ma:readOnly="true">
+      <xsd:simpleType>
+        <xsd:restriction base="dms:Text"/>
+      </xsd:simpleType>
+    </xsd:element>
+    <xsd:element name="MediaServiceOCR" ma:index="14" nillable="true" ma:displayName="Extracted Text" ma:internalName="MediaServiceOCR" ma:readOnly="true">
+      <xsd:simpleType>
+        <xsd:restriction base="dms:Note">
+          <xsd:maxLength value="255"/>
+        </xsd:restriction>
+      </xsd:simpleType>
+    </xsd:element>
+    <xsd:element name="MediaServiceGenerationTime" ma:index="15" nillable="true" ma:displayName="MediaServiceGenerationTime" ma:hidden="true" ma:internalName="MediaServiceGenerationTime" ma:readOnly="true">
+      <xsd:simpleType>
+        <xsd:restriction base="dms:Text"/>
+      </xsd:simpleType>
+    </xsd:element>
+    <xsd:element name="MediaServiceEventHashCode" ma:index="16" nillable="true" ma:displayName="MediaServiceEventHashCode" ma:hidden="true" ma:internalName="MediaServiceEventHashCode" ma:readOnly="true">
+      <xsd:simpleType>
+        <xsd:restriction base="dms:Text"/>
+      </xsd:simpleType>
+    </xsd:element>
+    <xsd:element name="MediaServiceAutoKeyPoints" ma:index="17" nillable="true" ma:displayName="MediaServiceAutoKeyPoints" ma:hidden="true" ma:internalName="MediaServiceAutoKeyPoints" ma:readOnly="true">
+      <xsd:simpleType>
+        <xsd:restriction base="dms:Note"/>
+      </xsd:simpleType>
+    </xsd:element>
+    <xsd:element name="MediaServiceKeyPoints" ma:index="18" nillable="true" ma:displayName="KeyPoints" ma:internalName="MediaServiceKeyPoints" ma:readOnly="true">
+      <xsd:simpleType>
+        <xsd:restriction base="dms:Note">
+          <xsd:maxLength value="255"/>
+        </xsd:restriction>
+      </xsd:simpleType>
+    </xsd:element>
+    <xsd:element name="MediaServiceDateTaken" ma:index="19" nillable="true" ma:displayName="MediaServiceDateTaken" ma:hidden="true" ma:internalName="MediaServiceDateTaken" ma:readOnly="true">
+      <xsd:simpleType>
+        <xsd:restriction base="dms:Text"/>
+      </xsd:simpleType>
+    </xsd:element>
+    <xsd:element name="MediaLengthInSeconds" ma:index="20" nillable="true" ma:displayName="MediaLengthInSeconds" ma:hidden="true" ma:internalName="MediaLengthInSeconds" ma:readOnly="true">
+      <xsd:simpleType>
+        <xsd:restriction base="dms:Unknown"/>
+      </xsd:simpleType>
+    </xsd:element>
+    <xsd:element name="MediaServiceLocation" ma:index="21" nillable="true" ma:displayName="Location" ma:internalName="MediaServiceLocation" ma:readOnly="true">
+      <xsd:simpleType>
+        <xsd:restriction base="dms:Text"/>
+      </xsd:simpleType>
+    </xsd:element>
+  </xsd:schema>
+  <xsd:schema xmlns="http://schemas.openxmlformats.org/package/2006/metadata/core-properties" xmlns:xsd="http://www.w3.org/2001/XMLSchema" xmlns:xsi="http://www.w3.org/2001/XMLSchema-instance" xmlns:dc="http://purl.org/dc/elements/1.1/" xmlns:dcterms="http://purl.org/dc/terms/" xmlns:odoc="http://schemas.microsoft.com/internal/obd" targetNamespace="http://schemas.openxmlformats.org/package/2006/metadata/core-properties" elementFormDefault="qualified" attributeFormDefault="unqualified" blockDefault="#all">
+    <xsd:import namespace="http://purl.org/dc/elements/1.1/" schemaLocation="http://dublincore.org/schemas/xmls/qdc/2003/04/02/dc.xsd"/>
+    <xsd:import namespace="http://purl.org/dc/terms/" schemaLocation="http://dublincore.org/schemas/xmls/qdc/2003/04/02/dcterms.xsd"/>
+    <xsd:element name="coreProperties" type="CT_coreProperties"/>
+    <xsd:complexType name="CT_coreProperties">
+      <xsd:all>
+        <xsd:element ref="dc:creator" minOccurs="0" maxOccurs="1"/>
+        <xsd:element ref="dcterms:created" minOccurs="0" maxOccurs="1"/>
+        <xsd:element ref="dc:identifier" minOccurs="0" maxOccurs="1"/>
+        <xsd:element name="contentType" minOccurs="0" maxOccurs="1" type="xsd:string" ma:index="0" ma:displayName="Content Type"/>
+        <xsd:element ref="dc:title" minOccurs="0" maxOccurs="1" ma:index="4" ma:displayName="Title"/>
+        <xsd:element ref="dc:subject" minOccurs="0" maxOccurs="1"/>
+        <xsd:element ref="dc:description" minOccurs="0" maxOccurs="1"/>
+        <xsd:element name="keywords" minOccurs="0" maxOccurs="1" type="xsd:string"/>
+        <xsd:element ref="dc:language" minOccurs="0" maxOccurs="1"/>
+        <xsd:element name="category" minOccurs="0" maxOccurs="1" type="xsd:string"/>
+        <xsd:element name="version" minOccurs="0" maxOccurs="1" type="xsd:string"/>
+        <xsd:element name="revision" minOccurs="0" maxOccurs="1" type="xsd:string">
+          <xsd:annotation>
+            <xsd:documentation>
+                        This value indicates the number of saves or revisions. The application is responsible for updating this value after each revision.
+                    </xsd:documentation>
+          </xsd:annotation>
+        </xsd:element>
+        <xsd:element name="lastModifiedBy" minOccurs="0" maxOccurs="1" type="xsd:string"/>
+        <xsd:element ref="dcterms:modified" minOccurs="0" maxOccurs="1"/>
+        <xsd:element name="contentStatus" minOccurs="0" maxOccurs="1" type="xsd:string"/>
+      </xsd:all>
+    </xsd:complexType>
+  </xsd:schema>
+  <xs:schema xmlns:pc="http://schemas.microsoft.com/office/infopath/2007/PartnerControls" xmlns:xs="http://www.w3.org/2001/XMLSchema" targetNamespace="http://schemas.microsoft.com/office/infopath/2007/PartnerControls" elementFormDefault="qualified" attributeFormDefault="unqualified">
+    <xs:element name="Person">
+      <xs:complexType>
+        <xs:sequence>
+          <xs:element ref="pc:DisplayName" minOccurs="0"/>
+          <xs:element ref="pc:AccountId" minOccurs="0"/>
+          <xs:element ref="pc:AccountType" minOccurs="0"/>
+        </xs:sequence>
+      </xs:complexType>
+    </xs:element>
+    <xs:element name="DisplayName" type="xs:string"/>
+    <xs:element name="AccountId" type="xs:string"/>
+    <xs:element name="AccountType" type="xs:string"/>
+    <xs:element name="BDCAssociatedEntity">
+      <xs:complexType>
+        <xs:sequence>
+          <xs:element ref="pc:BDCEntity" minOccurs="0" maxOccurs="unbounded"/>
+        </xs:sequence>
+        <xs:attribute ref="pc:EntityNamespace"/>
+        <xs:attribute ref="pc:EntityName"/>
+        <xs:attribute ref="pc:SystemInstanceName"/>
+        <xs:attribute ref="pc:AssociationName"/>
+      </xs:complexType>
+    </xs:element>
+    <xs:attribute name="EntityNamespace" type="xs:string"/>
+    <xs:attribute name="EntityName" type="xs:string"/>
+    <xs:attribute name="SystemInstanceName" type="xs:string"/>
+    <xs:attribute name="AssociationName" type="xs:string"/>
+    <xs:element name="BDCEntity">
+      <xs:complexType>
+        <xs:sequence>
+          <xs:element ref="pc:EntityDisplayName" minOccurs="0"/>
+          <xs:element ref="pc:EntityInstanceReference" minOccurs="0"/>
+          <xs:element ref="pc:EntityId1" minOccurs="0"/>
+          <xs:element ref="pc:EntityId2" minOccurs="0"/>
+          <xs:element ref="pc:EntityId3" minOccurs="0"/>
+          <xs:element ref="pc:EntityId4" minOccurs="0"/>
+          <xs:element ref="pc:EntityId5" minOccurs="0"/>
+        </xs:sequence>
+      </xs:complexType>
+    </xs:element>
+    <xs:element name="EntityDisplayName" type="xs:string"/>
+    <xs:element name="EntityInstanceReference" type="xs:string"/>
+    <xs:element name="EntityId1" type="xs:string"/>
+    <xs:element name="EntityId2" type="xs:string"/>
+    <xs:element name="EntityId3" type="xs:string"/>
+    <xs:element name="EntityId4" type="xs:string"/>
+    <xs:element name="EntityId5" type="xs:string"/>
+    <xs:element name="Terms">
+      <xs:complexType>
+        <xs:sequence>
+          <xs:element ref="pc:TermInfo" minOccurs="0" maxOccurs="unbounded"/>
+        </xs:sequence>
+      </xs:complexType>
+    </xs:element>
+    <xs:element name="TermInfo">
+      <xs:complexType>
+        <xs:sequence>
+          <xs:element ref="pc:TermName" minOccurs="0"/>
+          <xs:element ref="pc:TermId" minOccurs="0"/>
+        </xs:sequence>
+      </xs:complexType>
+    </xs:element>
+    <xs:element name="TermName" type="xs:string"/>
+    <xs:element name="TermId" type="xs:string"/>
+  </xs:schema>
+</ct:contentTypeSchema>
+</file>
+
+<file path=customXml/item2.xml><?xml version="1.0" encoding="utf-8"?>
+<?mso-contentType ?>
+<FormTemplates xmlns="http://schemas.microsoft.com/sharepoint/v3/contenttype/forms">
+  <Display>DocumentLibraryForm</Display>
+  <Edit>DocumentLibraryForm</Edit>
+  <New>DocumentLibraryForm</New>
+</FormTemplates>
+</file>
+
+<file path=customXml/item3.xml><?xml version="1.0" encoding="utf-8"?>
+<p:properties xmlns:p="http://schemas.microsoft.com/office/2006/metadata/properties" xmlns:xsi="http://www.w3.org/2001/XMLSchema-instance" xmlns:pc="http://schemas.microsoft.com/office/infopath/2007/PartnerControls">
+  <documentManagement/>
+</p:properties>
+</file>
+
+<file path=customXml/itemProps1.xml><?xml version="1.0" encoding="utf-8"?>
+<ds:datastoreItem xmlns:ds="http://schemas.openxmlformats.org/officeDocument/2006/customXml" ds:itemID="{D6895CE0-D644-4433-9FCA-3FB4BDFFACFE}">
+  <ds:schemaRefs>
+    <ds:schemaRef ds:uri="http://schemas.microsoft.com/office/2006/metadata/contentType"/>
+    <ds:schemaRef ds:uri="http://schemas.microsoft.com/office/2006/metadata/properties/metaAttributes"/>
+    <ds:schemaRef ds:uri="http://www.w3.org/2001/XMLSchema"/>
+    <ds:schemaRef ds:uri="http://schemas.microsoft.com/office/2006/metadata/properties"/>
+    <ds:schemaRef ds:uri="b32ecb8e-6eb2-457c-866d-ab6a77d40318"/>
+    <ds:schemaRef ds:uri="6dcefb3c-0806-4ff4-a53f-befb6b9080b0"/>
+    <ds:schemaRef ds:uri="http://schemas.microsoft.com/office/2006/documentManagement/types"/>
+    <ds:schemaRef ds:uri="http://schemas.microsoft.com/office/infopath/2007/PartnerControls"/>
+    <ds:schemaRef ds:uri="http://schemas.openxmlformats.org/package/2006/metadata/core-properties"/>
+    <ds:schemaRef ds:uri="http://purl.org/dc/elements/1.1/"/>
+    <ds:schemaRef ds:uri="http://purl.org/dc/terms/"/>
+    <ds:schemaRef ds:uri="http://schemas.microsoft.com/internal/obd"/>
+  </ds:schemaRefs>
+</ds:datastoreItem>
+</file>
+
+<file path=customXml/itemProps2.xml><?xml version="1.0" encoding="utf-8"?>
+<ds:datastoreItem xmlns:ds="http://schemas.openxmlformats.org/officeDocument/2006/customXml" ds:itemID="{26A10FC4-6A60-45AE-82CC-D6B4F01C0A5D}">
+  <ds:schemaRefs>
+    <ds:schemaRef ds:uri="http://schemas.microsoft.com/sharepoint/v3/contenttype/forms"/>
+  </ds:schemaRefs>
+</ds:datastoreItem>
+</file>
+
+<file path=customXml/itemProps3.xml><?xml version="1.0" encoding="utf-8"?>
+<ds:datastoreItem xmlns:ds="http://schemas.openxmlformats.org/officeDocument/2006/customXml" ds:itemID="{4D8DC5A4-FA97-4408-938B-8B5945CDB42C}">
+  <ds:schemaRefs>
+    <ds:schemaRef ds:uri="http://purl.org/dc/elements/1.1/"/>
+    <ds:schemaRef ds:uri="http://schemas.microsoft.com/office/2006/metadata/properties"/>
+    <ds:schemaRef ds:uri="http://purl.org/dc/terms/"/>
+    <ds:schemaRef ds:uri="http://schemas.openxmlformats.org/package/2006/metadata/core-properties"/>
+    <ds:schemaRef ds:uri="6dcefb3c-0806-4ff4-a53f-befb6b9080b0"/>
+    <ds:schemaRef ds:uri="http://schemas.microsoft.com/office/2006/documentManagement/types"/>
+    <ds:schemaRef ds:uri="b32ecb8e-6eb2-457c-866d-ab6a77d40318"/>
+    <ds:schemaRef ds:uri="http://schemas.microsoft.com/office/infopath/2007/PartnerControls"/>
+    <ds:schemaRef ds:uri="http://www.w3.org/XML/1998/namespace"/>
+    <ds:schemaRef ds:uri="http://purl.org/dc/dcmitype/"/>
+  </ds:schemaRefs>
+</ds:datastoreItem>
 </file>
</xml_diff>

<commit_message>
Reran bootstrap correlation analysis with a set.seed; added csv table export of results
</commit_message>
<xml_diff>
--- a/manuscript/manuscript.docx
+++ b/manuscript/manuscript.docx
@@ -14,6 +14,60 @@
           <w:b/>
           <w:lang w:val="en-US"/>
         </w:rPr>
+        <w:t>Title: Using acoustic indices to monitor vertebrate biodiversity</w:t>
+      </w:r>
+    </w:p>
+    <w:p>
+      <w:pPr>
+        <w:rPr>
+          <w:b/>
+          <w:lang w:val="en-US"/>
+        </w:rPr>
+      </w:pPr>
+    </w:p>
+    <w:p>
+      <w:pPr>
+        <w:rPr>
+          <w:b/>
+          <w:lang w:val="en-US"/>
+        </w:rPr>
+      </w:pPr>
+      <w:r>
+        <w:rPr>
+          <w:b/>
+          <w:lang w:val="en-US"/>
+        </w:rPr>
+        <w:t>Introduction</w:t>
+      </w:r>
+    </w:p>
+    <w:p>
+      <w:pPr>
+        <w:rPr>
+          <w:b/>
+          <w:lang w:val="en-US"/>
+        </w:rPr>
+      </w:pPr>
+    </w:p>
+    <w:p>
+      <w:pPr>
+        <w:rPr>
+          <w:b/>
+          <w:lang w:val="en-US"/>
+        </w:rPr>
+      </w:pPr>
+    </w:p>
+    <w:p>
+      <w:pPr>
+        <w:rPr>
+          <w:b/>
+          <w:lang w:val="en-US"/>
+        </w:rPr>
+      </w:pPr>
+      <w:r>
+        <w:rPr>
+          <w:b/>
+          <w:lang w:val="en-US"/>
+        </w:rPr>
         <w:t>Methods</w:t>
       </w:r>
     </w:p>
@@ -29,7 +83,7 @@
           <w:i/>
           <w:lang w:val="en-US"/>
         </w:rPr>
-        <w:t>Vertebrate diversity surveys</w:t>
+        <w:t>Study sites</w:t>
       </w:r>
     </w:p>
     <w:p>
@@ -46,17 +100,177 @@
         </w:rPr>
         <w:t>Don is writing</w:t>
       </w:r>
-    </w:p>
-    <w:p>
-      <w:pPr>
+      <w:r>
+        <w:rPr>
+          <w:color w:val="FF0000"/>
+          <w:lang w:val="en-US"/>
+        </w:rPr>
+        <w:t>?</w:t>
+      </w:r>
+    </w:p>
+    <w:p>
+      <w:pPr>
+        <w:rPr>
+          <w:color w:val="FF0000"/>
+          <w:lang w:val="en-US"/>
+        </w:rPr>
+      </w:pPr>
+    </w:p>
+    <w:p>
+      <w:pPr>
+        <w:rPr>
+          <w:color w:val="FF0000"/>
+          <w:lang w:val="en-US"/>
+        </w:rPr>
+      </w:pPr>
+      <w:r>
         <w:rPr>
           <w:i/>
-          <w:lang w:val="en-US"/>
-        </w:rPr>
-      </w:pPr>
+          <w:color w:val="FF0000"/>
+          <w:lang w:val="en-US"/>
+        </w:rPr>
+        <w:t>Figure x</w:t>
+      </w:r>
       <w:r>
         <w:rPr>
           <w:i/>
+          <w:color w:val="FF0000"/>
+          <w:lang w:val="en-US"/>
+        </w:rPr>
+        <w:t>.</w:t>
+      </w:r>
+      <w:r>
+        <w:rPr>
+          <w:color w:val="FF0000"/>
+          <w:lang w:val="en-US"/>
+        </w:rPr>
+        <w:t xml:space="preserve"> Map of study sites</w:t>
+      </w:r>
+    </w:p>
+    <w:p>
+      <w:pPr>
+        <w:rPr>
+          <w:i/>
+          <w:lang w:val="en-US"/>
+        </w:rPr>
+      </w:pPr>
+    </w:p>
+    <w:p>
+      <w:pPr>
+        <w:rPr>
+          <w:i/>
+          <w:lang w:val="en-US"/>
+        </w:rPr>
+      </w:pPr>
+      <w:r>
+        <w:rPr>
+          <w:i/>
+          <w:lang w:val="en-US"/>
+        </w:rPr>
+        <w:t>Vertebrate surveys</w:t>
+      </w:r>
+    </w:p>
+    <w:p>
+      <w:pPr>
+        <w:rPr>
+          <w:color w:val="FF0000"/>
+          <w:lang w:val="en-US"/>
+        </w:rPr>
+      </w:pPr>
+      <w:r>
+        <w:rPr>
+          <w:color w:val="FF0000"/>
+          <w:lang w:val="en-US"/>
+        </w:rPr>
+        <w:t>Don is writing</w:t>
+      </w:r>
+      <w:r>
+        <w:rPr>
+          <w:color w:val="FF0000"/>
+          <w:lang w:val="en-US"/>
+        </w:rPr>
+        <w:t>?</w:t>
+      </w:r>
+    </w:p>
+    <w:p>
+      <w:pPr>
+        <w:rPr>
+          <w:color w:val="FF0000"/>
+          <w:lang w:val="en-US"/>
+        </w:rPr>
+      </w:pPr>
+    </w:p>
+    <w:p>
+      <w:pPr>
+        <w:rPr>
+          <w:i/>
+          <w:lang w:val="en-US"/>
+        </w:rPr>
+      </w:pPr>
+      <w:r>
+        <w:rPr>
+          <w:i/>
+          <w:lang w:val="en-US"/>
+        </w:rPr>
+        <w:t>Audio surveys</w:t>
+      </w:r>
+    </w:p>
+    <w:p>
+      <w:pPr>
+        <w:rPr>
+          <w:color w:val="FF0000"/>
+          <w:lang w:val="en-US"/>
+        </w:rPr>
+      </w:pPr>
+      <w:r>
+        <w:rPr>
+          <w:lang w:val="en-US"/>
+        </w:rPr>
+        <w:t>Audio recorders as part of the A2O were deployed at each site (A2O refs). Each recorder recording continuously</w:t>
+      </w:r>
+      <w:r>
+        <w:rPr>
+          <w:lang w:val="en-US"/>
+        </w:rPr>
+        <w:t xml:space="preserve"> (see A2O ref for full details…)</w:t>
+      </w:r>
+      <w:r>
+        <w:rPr>
+          <w:lang w:val="en-US"/>
+        </w:rPr>
+        <w:t xml:space="preserve">. Sensors at a height of … sampling rate 22.05kHz in </w:t>
+      </w:r>
+      <w:r>
+        <w:rPr>
+          <w:lang w:val="en-US"/>
+        </w:rPr>
+        <w:t>.</w:t>
+      </w:r>
+      <w:r>
+        <w:rPr>
+          <w:lang w:val="en-US"/>
+        </w:rPr>
+        <w:t>flac format.</w:t>
+      </w:r>
+    </w:p>
+    <w:p>
+      <w:pPr>
+        <w:rPr>
+          <w:i/>
+          <w:lang w:val="en-US"/>
+        </w:rPr>
+      </w:pPr>
+    </w:p>
+    <w:p>
+      <w:pPr>
+        <w:rPr>
+          <w:i/>
+          <w:lang w:val="en-US"/>
+        </w:rPr>
+      </w:pPr>
+      <w:r>
+        <w:rPr>
+          <w:i/>
           <w:lang w:val="en-US"/>
         </w:rPr>
         <w:t>Acoustic indices</w:t>
@@ -86,6 +300,7 @@
         </w:rPr>
         <w:t xml:space="preserve">). </w:t>
       </w:r>
+      <w:commentRangeStart w:id="0"/>
       <w:r>
         <w:rPr>
           <w:lang w:val="en-US"/>
@@ -96,7 +311,20 @@
         <w:rPr>
           <w:lang w:val="en-US"/>
         </w:rPr>
-        <w:t xml:space="preserve"> acoustic indices </w:t>
+        <w:t xml:space="preserve"> acoustic </w:t>
+      </w:r>
+      <w:commentRangeEnd w:id="0"/>
+      <w:r>
+        <w:rPr>
+          <w:rStyle w:val="CommentReference"/>
+        </w:rPr>
+        <w:commentReference w:id="0"/>
+      </w:r>
+      <w:r>
+        <w:rPr>
+          <w:lang w:val="en-US"/>
+        </w:rPr>
+        <w:t xml:space="preserve">indices </w:t>
       </w:r>
       <w:r>
         <w:rPr>
@@ -114,45 +342,7 @@
         <w:rPr>
           <w:lang w:val="en-US"/>
         </w:rPr>
-        <w:t>acoustic complexity index (ACI), the acoustic diversity i</w:t>
-      </w:r>
-      <w:r>
-        <w:rPr>
-          <w:lang w:val="en-US"/>
-        </w:rPr>
-        <w:t xml:space="preserve">ndex (ADI), </w:t>
-      </w:r>
-      <w:r>
-        <w:rPr>
-          <w:lang w:val="en-US"/>
-        </w:rPr>
-        <w:t>the acoustic evenness i</w:t>
-      </w:r>
-      <w:r>
-        <w:rPr>
-          <w:lang w:val="en-US"/>
-        </w:rPr>
-        <w:t xml:space="preserve">ndex (AEI), </w:t>
-      </w:r>
-      <w:r>
-        <w:rPr>
-          <w:lang w:val="en-US"/>
-        </w:rPr>
-        <w:t xml:space="preserve">the </w:t>
-      </w:r>
-      <w:proofErr w:type="spellStart"/>
-      <w:r>
-        <w:rPr>
-          <w:lang w:val="en-US"/>
-        </w:rPr>
-        <w:t>normalised</w:t>
-      </w:r>
-      <w:proofErr w:type="spellEnd"/>
-      <w:r>
-        <w:rPr>
-          <w:lang w:val="en-US"/>
-        </w:rPr>
-        <w:t xml:space="preserve"> d</w:t>
+        <w:t>acoustic complexity index (ACI), the acoustic diversity index (ADI), the acoustic evenness index (AEI), the normalised d</w:t>
       </w:r>
       <w:r>
         <w:rPr>
@@ -176,27 +366,13 @@
         <w:rPr>
           <w:lang w:val="en-US"/>
         </w:rPr>
-        <w:t xml:space="preserve">the </w:t>
-      </w:r>
-      <w:proofErr w:type="spellStart"/>
-      <w:r>
-        <w:rPr>
-          <w:lang w:val="en-US"/>
-        </w:rPr>
-        <w:t>b</w:t>
-      </w:r>
-      <w:r>
-        <w:rPr>
-          <w:lang w:val="en-US"/>
-        </w:rPr>
-        <w:t>ioacoustic</w:t>
-      </w:r>
-      <w:proofErr w:type="spellEnd"/>
-      <w:r>
-        <w:rPr>
-          <w:lang w:val="en-US"/>
-        </w:rPr>
-        <w:t xml:space="preserve"> Index (BI)</w:t>
+        <w:t>the b</w:t>
+      </w:r>
+      <w:r>
+        <w:rPr>
+          <w:lang w:val="en-US"/>
+        </w:rPr>
+        <w:t>ioacoustic Index (BI)</w:t>
       </w:r>
       <w:r>
         <w:rPr>
@@ -208,16 +384,81 @@
         <w:rPr>
           <w:lang w:val="en-US"/>
         </w:rPr>
-        <w:t xml:space="preserve">. The settings used for each acoustic index are in </w:t>
-      </w:r>
-      <w:proofErr w:type="spellStart"/>
-      <w:r>
-        <w:rPr>
-          <w:lang w:val="en-US"/>
-        </w:rPr>
-        <w:t>SuppInfo</w:t>
-      </w:r>
-      <w:proofErr w:type="spellEnd"/>
+        <w:t>. The settings used for each acoustic index are in SuppInfo.</w:t>
+      </w:r>
+    </w:p>
+    <w:p>
+      <w:pPr>
+        <w:rPr>
+          <w:lang w:val="en-US"/>
+        </w:rPr>
+      </w:pPr>
+      <w:r>
+        <w:rPr>
+          <w:lang w:val="en-US"/>
+        </w:rPr>
+        <w:t>For comparison with the on-ground biodiversity data, e</w:t>
+      </w:r>
+      <w:r>
+        <w:rPr>
+          <w:lang w:val="en-US"/>
+        </w:rPr>
+        <w:t>ach acoustic index was aggregated into a weekly value by taking the average of all 1-minute values</w:t>
+      </w:r>
+      <w:r>
+        <w:rPr>
+          <w:lang w:val="en-US"/>
+        </w:rPr>
+        <w:t xml:space="preserve"> for certain taxa-specific time periods</w:t>
+      </w:r>
+      <w:r>
+        <w:rPr>
+          <w:lang w:val="en-US"/>
+        </w:rPr>
+        <w:t xml:space="preserve">. For birds, indices were averaged for the morning </w:t>
+      </w:r>
+      <w:r>
+        <w:rPr>
+          <w:lang w:val="en-US"/>
+        </w:rPr>
+        <w:t xml:space="preserve">(6am-9am), afternoon (3pm-6pm), and daytime (6am-6pm). For frogs, </w:t>
+      </w:r>
+      <w:r>
+        <w:rPr>
+          <w:lang w:val="en-US"/>
+        </w:rPr>
+        <w:t xml:space="preserve">indices were averaged for the </w:t>
+      </w:r>
+      <w:r>
+        <w:rPr>
+          <w:lang w:val="en-US"/>
+        </w:rPr>
+        <w:t xml:space="preserve">evening (6pm-9pm) and night (6pm-6am). For total vertebrate </w:t>
+      </w:r>
+      <w:r>
+        <w:rPr>
+          <w:lang w:val="en-US"/>
+        </w:rPr>
+        <w:t>biodiversity and non-avian biodiversity</w:t>
+      </w:r>
+      <w:r>
+        <w:rPr>
+          <w:lang w:val="en-US"/>
+        </w:rPr>
+        <w:t>,</w:t>
+      </w:r>
+      <w:r>
+        <w:rPr>
+          <w:lang w:val="en-US"/>
+        </w:rPr>
+        <w:t xml:space="preserve"> </w:t>
+      </w:r>
+      <w:r>
+        <w:rPr>
+          <w:lang w:val="en-US"/>
+        </w:rPr>
+        <w:t>indices were averaged for the entire 7-day dataset</w:t>
+      </w:r>
       <w:r>
         <w:rPr>
           <w:lang w:val="en-US"/>
@@ -231,71 +472,71 @@
           <w:lang w:val="en-US"/>
         </w:rPr>
       </w:pPr>
-      <w:r>
-        <w:rPr>
-          <w:lang w:val="en-US"/>
-        </w:rPr>
-        <w:t>For</w:t>
-      </w:r>
-      <w:r>
-        <w:rPr>
-          <w:lang w:val="en-US"/>
-        </w:rPr>
-        <w:t xml:space="preserve"> comparison with the on-ground biodiversity </w:t>
-      </w:r>
-      <w:r>
-        <w:rPr>
-          <w:lang w:val="en-US"/>
-        </w:rPr>
-        <w:t>data, e</w:t>
-      </w:r>
-      <w:r>
-        <w:rPr>
-          <w:lang w:val="en-US"/>
-        </w:rPr>
-        <w:t>ach acoustic index was aggregated into a weekly value by taking the average of all 1-minute values</w:t>
-      </w:r>
-      <w:r>
-        <w:rPr>
-          <w:lang w:val="en-US"/>
-        </w:rPr>
-        <w:t xml:space="preserve"> for certain taxa-specific time periods</w:t>
-      </w:r>
-      <w:r>
-        <w:rPr>
-          <w:lang w:val="en-US"/>
-        </w:rPr>
-        <w:t xml:space="preserve">. For birds, indices were averaged for the morning </w:t>
-      </w:r>
-      <w:r>
-        <w:rPr>
-          <w:lang w:val="en-US"/>
-        </w:rPr>
-        <w:t xml:space="preserve">(6am-9am), afternoon (3pm-6pm), and daytime (6am-6pm). For frogs, </w:t>
-      </w:r>
-      <w:r>
-        <w:rPr>
-          <w:lang w:val="en-US"/>
-        </w:rPr>
-        <w:t xml:space="preserve">indices were averaged for the </w:t>
-      </w:r>
-      <w:r>
-        <w:rPr>
-          <w:lang w:val="en-US"/>
-        </w:rPr>
-        <w:t xml:space="preserve">evening (6pm-9pm) and night (6pm-6am). For total vertebrate </w:t>
-      </w:r>
-      <w:r>
-        <w:rPr>
-          <w:lang w:val="en-US"/>
-        </w:rPr>
-        <w:t>biodiversity and non-avian biodiversity</w:t>
-      </w:r>
-      <w:r>
-        <w:rPr>
-          <w:lang w:val="en-US"/>
-        </w:rPr>
-        <w:t>,</w:t>
+    </w:p>
+    <w:p>
+      <w:pPr>
+        <w:rPr>
+          <w:i/>
+          <w:lang w:val="en-US"/>
+        </w:rPr>
+      </w:pPr>
+      <w:r>
+        <w:rPr>
+          <w:i/>
+          <w:lang w:val="en-US"/>
+        </w:rPr>
+        <w:lastRenderedPageBreak/>
+        <w:t>Statistical analyses</w:t>
+      </w:r>
+    </w:p>
+    <w:p>
+      <w:pPr>
+        <w:rPr>
+          <w:lang w:val="en-US"/>
+        </w:rPr>
+      </w:pPr>
+      <w:r>
+        <w:rPr>
+          <w:lang w:val="en-US"/>
+        </w:rPr>
+        <w:t xml:space="preserve">Bootstrap </w:t>
+      </w:r>
+      <w:r>
+        <w:rPr>
+          <w:lang w:val="en-US"/>
+        </w:rPr>
+        <w:t xml:space="preserve">pearson </w:t>
+      </w:r>
+      <w:r>
+        <w:rPr>
+          <w:lang w:val="en-US"/>
+        </w:rPr>
+        <w:t>correlation values</w:t>
+      </w:r>
+      <w:r>
+        <w:rPr>
+          <w:lang w:val="en-US"/>
+        </w:rPr>
+        <w:t xml:space="preserve"> (and 95% CI)</w:t>
+      </w:r>
+      <w:r>
+        <w:rPr>
+          <w:lang w:val="en-US"/>
+        </w:rPr>
+        <w:t xml:space="preserve"> were calculated for each acoustic index and biodiversity measure (richness, Shannon’s diversity, count).</w:t>
+      </w:r>
+    </w:p>
+    <w:p>
+      <w:pPr>
+        <w:rPr>
+          <w:lang w:val="en-US"/>
+        </w:rPr>
+      </w:pPr>
+      <w:r>
+        <w:rPr>
+          <w:lang w:val="en-US"/>
+        </w:rPr>
+        <w:t>To determine how well multiple acoustic indices predict vertebrate biodiversity random forest models were fit to each biodiversity measure using all acoustic indices as predictors. Random forest models were fit</w:t>
       </w:r>
       <w:r>
         <w:rPr>
@@ -307,27 +548,129 @@
         <w:rPr>
           <w:lang w:val="en-US"/>
         </w:rPr>
-        <w:t xml:space="preserve">indices were averaged for the </w:t>
-      </w:r>
-      <w:r>
-        <w:rPr>
-          <w:lang w:val="en-US"/>
-        </w:rPr>
-        <w:t>entire 7-day dataset</w:t>
-      </w:r>
-      <w:r>
-        <w:rPr>
-          <w:lang w:val="en-US"/>
-        </w:rPr>
-        <w:t>.</w:t>
-      </w:r>
-    </w:p>
-    <w:p>
-      <w:pPr>
-        <w:rPr>
-          <w:lang w:val="en-US"/>
-        </w:rPr>
-      </w:pPr>
+        <w:t>using 1000 trees</w:t>
+      </w:r>
+      <w:r>
+        <w:rPr>
+          <w:lang w:val="en-US"/>
+        </w:rPr>
+        <w:t xml:space="preserve"> </w:t>
+      </w:r>
+      <w:r>
+        <w:rPr>
+          <w:lang w:val="en-US"/>
+        </w:rPr>
+        <w:t>and</w:t>
+      </w:r>
+      <w:r>
+        <w:rPr>
+          <w:lang w:val="en-US"/>
+        </w:rPr>
+        <w:t xml:space="preserve"> </w:t>
+      </w:r>
+      <w:r>
+        <w:rPr>
+          <w:lang w:val="en-US"/>
+        </w:rPr>
+        <w:t xml:space="preserve">10 x 3 cross validation to estimate </w:t>
+      </w:r>
+      <w:commentRangeStart w:id="1"/>
+      <w:r>
+        <w:rPr>
+          <w:lang w:val="en-US"/>
+        </w:rPr>
+        <w:t xml:space="preserve">predictive performance </w:t>
+      </w:r>
+      <w:commentRangeEnd w:id="1"/>
+      <w:r>
+        <w:rPr>
+          <w:rStyle w:val="CommentReference"/>
+        </w:rPr>
+        <w:commentReference w:id="1"/>
+      </w:r>
+      <w:r>
+        <w:rPr>
+          <w:lang w:val="en-US"/>
+        </w:rPr>
+        <w:t>(</w:t>
+      </w:r>
+      <w:r>
+        <w:rPr>
+          <w:lang w:val="en-US"/>
+        </w:rPr>
+        <w:t>R version 3.6.1</w:t>
+      </w:r>
+      <w:r>
+        <w:rPr>
+          <w:lang w:val="en-US"/>
+        </w:rPr>
+        <w:t xml:space="preserve">; </w:t>
+      </w:r>
+      <w:r>
+        <w:rPr>
+          <w:lang w:val="en-US"/>
+        </w:rPr>
+        <w:t>randomForest ver</w:t>
+      </w:r>
+      <w:r>
+        <w:rPr>
+          <w:lang w:val="en-US"/>
+        </w:rPr>
+        <w:t>sion</w:t>
+      </w:r>
+      <w:r>
+        <w:rPr>
+          <w:lang w:val="en-US"/>
+        </w:rPr>
+        <w:t xml:space="preserve"> </w:t>
+      </w:r>
+      <w:r>
+        <w:rPr>
+          <w:lang w:val="en-US"/>
+        </w:rPr>
+        <w:t>4.6.14</w:t>
+      </w:r>
+      <w:r>
+        <w:rPr>
+          <w:lang w:val="en-US"/>
+        </w:rPr>
+        <w:t xml:space="preserve">; caret version </w:t>
+      </w:r>
+      <w:r>
+        <w:rPr>
+          <w:lang w:val="en-US"/>
+        </w:rPr>
+        <w:t>6.0.86</w:t>
+      </w:r>
+      <w:r>
+        <w:rPr>
+          <w:lang w:val="en-US"/>
+        </w:rPr>
+        <w:t>).</w:t>
+      </w:r>
+    </w:p>
+    <w:p>
+      <w:pPr>
+        <w:rPr>
+          <w:b/>
+          <w:lang w:val="en-US"/>
+        </w:rPr>
+      </w:pPr>
+    </w:p>
+    <w:p>
+      <w:pPr>
+        <w:rPr>
+          <w:b/>
+          <w:lang w:val="en-US"/>
+        </w:rPr>
+      </w:pPr>
+      <w:r>
+        <w:rPr>
+          <w:b/>
+          <w:lang w:val="en-US"/>
+        </w:rPr>
+        <w:t>Results</w:t>
+      </w:r>
     </w:p>
     <w:p>
       <w:pPr>
@@ -341,282 +684,24 @@
           <w:i/>
           <w:lang w:val="en-US"/>
         </w:rPr>
-        <w:t>Statistical analyses</w:t>
-      </w:r>
-    </w:p>
-    <w:p>
-      <w:pPr>
-        <w:rPr>
-          <w:lang w:val="en-US"/>
-        </w:rPr>
-      </w:pPr>
-      <w:r>
-        <w:rPr>
-          <w:lang w:val="en-US"/>
-        </w:rPr>
-        <w:t>Bootstrap correlation values were calculated for each acoustic index and biodiversity measure (richness, Shannon’s diversity, count).</w:t>
-      </w:r>
-    </w:p>
-    <w:p>
-      <w:pPr>
-        <w:rPr>
-          <w:lang w:val="en-US"/>
-        </w:rPr>
-      </w:pPr>
-      <w:r>
-        <w:rPr>
-          <w:lang w:val="en-US"/>
-        </w:rPr>
-        <w:t>To determine how well multiple acoustic indices predict vertebrate biodiversity random forest models were fi</w:t>
-      </w:r>
-      <w:bookmarkStart w:id="0" w:name="_GoBack"/>
-      <w:bookmarkEnd w:id="0"/>
-      <w:r>
-        <w:rPr>
-          <w:lang w:val="en-US"/>
-        </w:rPr>
-        <w:t>t to each biodiversity measure using all acoustic indices as predictors. Random forest models were fit</w:t>
-      </w:r>
-      <w:r>
-        <w:rPr>
-          <w:lang w:val="en-US"/>
-        </w:rPr>
-        <w:t xml:space="preserve"> </w:t>
-      </w:r>
-      <w:r>
-        <w:rPr>
-          <w:lang w:val="en-US"/>
-        </w:rPr>
-        <w:t>using 1000 trees</w:t>
-      </w:r>
-      <w:r>
-        <w:rPr>
-          <w:lang w:val="en-US"/>
-        </w:rPr>
-        <w:t xml:space="preserve"> </w:t>
-      </w:r>
-      <w:r>
-        <w:rPr>
-          <w:lang w:val="en-US"/>
-        </w:rPr>
-        <w:t>and</w:t>
-      </w:r>
-      <w:r>
-        <w:rPr>
-          <w:lang w:val="en-US"/>
-        </w:rPr>
-        <w:t xml:space="preserve"> </w:t>
-      </w:r>
-      <w:r>
-        <w:rPr>
-          <w:lang w:val="en-US"/>
-        </w:rPr>
-        <w:t xml:space="preserve">10 x 3 cross validation to estimate </w:t>
-      </w:r>
-      <w:commentRangeStart w:id="1"/>
-      <w:r>
-        <w:rPr>
-          <w:lang w:val="en-US"/>
-        </w:rPr>
-        <w:t xml:space="preserve">predictive performance </w:t>
-      </w:r>
-      <w:commentRangeEnd w:id="1"/>
-      <w:r>
-        <w:rPr>
-          <w:rStyle w:val="CommentReference"/>
-        </w:rPr>
-        <w:commentReference w:id="1"/>
-      </w:r>
-      <w:r>
-        <w:rPr>
-          <w:lang w:val="en-US"/>
-        </w:rPr>
-        <w:t>(</w:t>
-      </w:r>
-      <w:proofErr w:type="spellStart"/>
-      <w:r>
-        <w:rPr>
-          <w:lang w:val="en-US"/>
-        </w:rPr>
-        <w:t>randomForest</w:t>
-      </w:r>
-      <w:proofErr w:type="spellEnd"/>
-      <w:r>
-        <w:rPr>
-          <w:lang w:val="en-US"/>
-        </w:rPr>
-        <w:t xml:space="preserve"> </w:t>
-      </w:r>
-      <w:proofErr w:type="spellStart"/>
-      <w:r>
-        <w:rPr>
-          <w:lang w:val="en-US"/>
-        </w:rPr>
-        <w:t>ver</w:t>
-      </w:r>
-      <w:proofErr w:type="spellEnd"/>
-      <w:r>
-        <w:rPr>
-          <w:lang w:val="en-US"/>
-        </w:rPr>
-        <w:t xml:space="preserve"> </w:t>
-      </w:r>
-      <w:proofErr w:type="spellStart"/>
-      <w:r>
-        <w:rPr>
-          <w:lang w:val="en-US"/>
-        </w:rPr>
-        <w:t>xx.x</w:t>
-      </w:r>
-      <w:proofErr w:type="spellEnd"/>
-      <w:r>
-        <w:rPr>
-          <w:lang w:val="en-US"/>
-        </w:rPr>
-        <w:t xml:space="preserve">; caret </w:t>
-      </w:r>
-      <w:proofErr w:type="spellStart"/>
-      <w:r>
-        <w:rPr>
-          <w:lang w:val="en-US"/>
-        </w:rPr>
-        <w:t>ver</w:t>
-      </w:r>
-      <w:proofErr w:type="spellEnd"/>
-      <w:r>
-        <w:rPr>
-          <w:lang w:val="en-US"/>
-        </w:rPr>
-        <w:t xml:space="preserve"> </w:t>
-      </w:r>
-      <w:proofErr w:type="spellStart"/>
-      <w:r>
-        <w:rPr>
-          <w:lang w:val="en-US"/>
-        </w:rPr>
-        <w:t>xx.x</w:t>
-      </w:r>
-      <w:proofErr w:type="spellEnd"/>
-      <w:r>
-        <w:rPr>
-          <w:lang w:val="en-US"/>
-        </w:rPr>
-        <w:t>).</w:t>
-      </w:r>
-    </w:p>
-    <w:p>
-      <w:pPr>
-        <w:rPr>
-          <w:b/>
-          <w:lang w:val="en-US"/>
-        </w:rPr>
-      </w:pPr>
-    </w:p>
-    <w:p>
-      <w:pPr>
-        <w:rPr>
-          <w:b/>
-          <w:lang w:val="en-US"/>
-        </w:rPr>
-      </w:pPr>
-      <w:r>
-        <w:rPr>
-          <w:b/>
-          <w:lang w:val="en-US"/>
-        </w:rPr>
-        <w:t>Results</w:t>
-      </w:r>
-    </w:p>
-    <w:p>
-      <w:pPr>
-        <w:rPr>
-          <w:lang w:val="en-US"/>
-        </w:rPr>
-      </w:pPr>
-      <w:r>
-        <w:rPr>
-          <w:i/>
-          <w:lang w:val="en-US"/>
-        </w:rPr>
         <w:t>Acoustic index correlations</w:t>
       </w:r>
     </w:p>
     <w:p>
       <w:pPr>
-        <w:rPr>
-          <w:lang w:val="en-US"/>
-        </w:rPr>
-      </w:pPr>
-      <w:r>
-        <w:rPr>
-          <w:lang w:val="en-US"/>
-        </w:rPr>
-        <w:t>XX index correlated …</w:t>
-      </w:r>
-    </w:p>
-    <w:p>
-      <w:pPr>
-        <w:rPr>
-          <w:lang w:val="en-US"/>
-        </w:rPr>
-      </w:pPr>
-    </w:p>
-    <w:p>
-      <w:pPr>
-        <w:rPr>
-          <w:i/>
-          <w:lang w:val="en-US"/>
-        </w:rPr>
-      </w:pPr>
-      <w:r>
-        <w:rPr>
-          <w:i/>
-          <w:lang w:val="en-US"/>
-        </w:rPr>
-        <w:t>Random forest models</w:t>
-      </w:r>
-    </w:p>
-    <w:p>
-      <w:pPr>
-        <w:rPr>
-          <w:lang w:val="en-US"/>
-        </w:rPr>
-      </w:pPr>
-      <w:r>
-        <w:rPr>
-          <w:lang w:val="en-US"/>
-        </w:rPr>
-        <w:t>Random forest models performed …</w:t>
-      </w:r>
-    </w:p>
-    <w:p>
-      <w:pPr>
-        <w:rPr>
-          <w:lang w:val="en-US"/>
-        </w:rPr>
-      </w:pPr>
-      <w:r>
-        <w:rPr>
-          <w:lang w:val="en-US"/>
-        </w:rPr>
-        <w:t>Scatter index for frogs …</w:t>
-      </w:r>
-    </w:p>
-    <w:p>
-      <w:pPr>
         <w:keepNext/>
       </w:pPr>
+      <w:commentRangeStart w:id="2"/>
       <w:r>
         <w:rPr>
           <w:noProof/>
           <w:lang w:eastAsia="en-AU"/>
         </w:rPr>
-        <w:lastRenderedPageBreak/>
         <w:drawing>
-          <wp:inline distT="0" distB="0" distL="0" distR="0" wp14:anchorId="3547690D" wp14:editId="0F95D89D">
-            <wp:extent cx="5731510" cy="4775835"/>
-            <wp:effectExtent l="0" t="0" r="2540" b="5715"/>
-            <wp:docPr id="1" name="Picture 1"/>
+          <wp:inline distT="0" distB="0" distL="0" distR="0" wp14:anchorId="62B8183B" wp14:editId="0D342364">
+            <wp:extent cx="5731510" cy="5731510"/>
+            <wp:effectExtent l="0" t="0" r="2540" b="2540"/>
+            <wp:docPr id="3" name="Picture 3"/>
             <wp:cNvGraphicFramePr>
               <a:graphicFrameLocks xmlns:a="http://schemas.openxmlformats.org/drawingml/2006/main" noChangeAspect="1"/>
             </wp:cNvGraphicFramePr>
@@ -624,99 +709,11 @@
               <a:graphicData uri="http://schemas.openxmlformats.org/drawingml/2006/picture">
                 <pic:pic xmlns:pic="http://schemas.openxmlformats.org/drawingml/2006/picture">
                   <pic:nvPicPr>
-                    <pic:cNvPr id="1" name="AllComparisons.png"/>
+                    <pic:cNvPr id="3" name="bootstrap_correlations_bytaxa.png"/>
                     <pic:cNvPicPr/>
                   </pic:nvPicPr>
                   <pic:blipFill>
                     <a:blip r:embed="rId9" cstate="print">
-                      <a:extLst>
-                        <a:ext uri="{28A0092B-C50C-407E-A947-70E740481C1C}">
-                          <a14:useLocalDpi xmlns:a14="http://schemas.microsoft.com/office/drawing/2010/main" val="0"/>
-                        </a:ext>
-                      </a:extLst>
-                    </a:blip>
-                    <a:stretch>
-                      <a:fillRect/>
-                    </a:stretch>
-                  </pic:blipFill>
-                  <pic:spPr>
-                    <a:xfrm>
-                      <a:off x="0" y="0"/>
-                      <a:ext cx="5731510" cy="4775835"/>
-                    </a:xfrm>
-                    <a:prstGeom prst="rect">
-                      <a:avLst/>
-                    </a:prstGeom>
-                  </pic:spPr>
-                </pic:pic>
-              </a:graphicData>
-            </a:graphic>
-          </wp:inline>
-        </w:drawing>
-      </w:r>
-    </w:p>
-    <w:p>
-      <w:pPr>
-        <w:pStyle w:val="Caption"/>
-        <w:rPr>
-          <w:i w:val="0"/>
-        </w:rPr>
-      </w:pPr>
-      <w:r>
-        <w:t xml:space="preserve">Figure </w:t>
-      </w:r>
-      <w:fldSimple w:instr=" SEQ Figure \* ARABIC ">
-        <w:r>
-          <w:rPr>
-            <w:noProof/>
-          </w:rPr>
-          <w:t>1</w:t>
-        </w:r>
-      </w:fldSimple>
-      <w:r>
-        <w:t xml:space="preserve">. </w:t>
-      </w:r>
-      <w:r>
-        <w:rPr>
-          <w:i w:val="0"/>
-        </w:rPr>
-        <w:t>Mean (±SE) performance of random forest models predicting richness, Shannon’s diversity, and total count of all vertebrates, non-avian vertebrates, birds, and frogs. Performance measured with 10 x 3 cross-validation.</w:t>
-      </w:r>
-    </w:p>
-    <w:p>
-      <w:pPr>
-        <w:rPr>
-          <w:lang w:val="en-US"/>
-        </w:rPr>
-      </w:pPr>
-    </w:p>
-    <w:p>
-      <w:pPr>
-        <w:keepNext/>
-      </w:pPr>
-      <w:r>
-        <w:rPr>
-          <w:noProof/>
-          <w:lang w:eastAsia="en-AU"/>
-        </w:rPr>
-        <w:lastRenderedPageBreak/>
-        <w:drawing>
-          <wp:inline distT="0" distB="0" distL="0" distR="0" wp14:anchorId="02A3BE0E" wp14:editId="5EBEC958">
-            <wp:extent cx="5731510" cy="5731510"/>
-            <wp:effectExtent l="0" t="0" r="2540" b="2540"/>
-            <wp:docPr id="2" name="Picture 2"/>
-            <wp:cNvGraphicFramePr>
-              <a:graphicFrameLocks xmlns:a="http://schemas.openxmlformats.org/drawingml/2006/main" noChangeAspect="1"/>
-            </wp:cNvGraphicFramePr>
-            <a:graphic xmlns:a="http://schemas.openxmlformats.org/drawingml/2006/main">
-              <a:graphicData uri="http://schemas.openxmlformats.org/drawingml/2006/picture">
-                <pic:pic xmlns:pic="http://schemas.openxmlformats.org/drawingml/2006/picture">
-                  <pic:nvPicPr>
-                    <pic:cNvPr id="2" name="ObservedPredicted.png"/>
-                    <pic:cNvPicPr/>
-                  </pic:nvPicPr>
-                  <pic:blipFill>
-                    <a:blip r:embed="rId10" cstate="print">
                       <a:extLst>
                         <a:ext uri="{28A0092B-C50C-407E-A947-70E740481C1C}">
                           <a14:useLocalDpi xmlns:a14="http://schemas.microsoft.com/office/drawing/2010/main" val="0"/>
@@ -742,26 +739,36 @@
           </wp:inline>
         </w:drawing>
       </w:r>
+      <w:commentRangeEnd w:id="2"/>
     </w:p>
     <w:p>
       <w:pPr>
         <w:pStyle w:val="Caption"/>
         <w:rPr>
           <w:i w:val="0"/>
-          <w:lang w:val="en-US"/>
         </w:rPr>
       </w:pPr>
       <w:r>
         <w:t xml:space="preserve">Figure </w:t>
       </w:r>
-      <w:fldSimple w:instr=" SEQ Figure \* ARABIC ">
-        <w:r>
-          <w:rPr>
-            <w:noProof/>
-          </w:rPr>
-          <w:t>2</w:t>
-        </w:r>
-      </w:fldSimple>
+      <w:r>
+        <w:fldChar w:fldCharType="begin"/>
+      </w:r>
+      <w:r>
+        <w:instrText xml:space="preserve"> SEQ Figure \* ARABIC </w:instrText>
+      </w:r>
+      <w:r>
+        <w:fldChar w:fldCharType="separate"/>
+      </w:r>
+      <w:r>
+        <w:rPr>
+          <w:noProof/>
+        </w:rPr>
+        <w:t>1</w:t>
+      </w:r>
+      <w:r>
+        <w:fldChar w:fldCharType="end"/>
+      </w:r>
       <w:r>
         <w:t xml:space="preserve">. </w:t>
       </w:r>
@@ -769,6 +776,328 @@
         <w:rPr>
           <w:i w:val="0"/>
         </w:rPr>
+        <w:t xml:space="preserve">Bootstrap pearson correlation of ten acoustic indices and three biodiversity measures (species richness, Shannon’s diversity and count) for a) all vertebrate taxa, b) all non-avian vertebrate taxa, c) birds, and d) frogs. </w:t>
+      </w:r>
+    </w:p>
+    <w:p>
+      <w:pPr>
+        <w:rPr>
+          <w:lang w:val="en-US"/>
+        </w:rPr>
+      </w:pPr>
+      <w:r>
+        <w:rPr>
+          <w:rStyle w:val="CommentReference"/>
+        </w:rPr>
+        <w:lastRenderedPageBreak/>
+        <w:commentReference w:id="2"/>
+      </w:r>
+    </w:p>
+    <w:p>
+      <w:pPr>
+        <w:rPr>
+          <w:lang w:val="en-US"/>
+        </w:rPr>
+      </w:pPr>
+      <w:r>
+        <w:rPr>
+          <w:lang w:val="en-US"/>
+        </w:rPr>
+        <w:t xml:space="preserve">XX index </w:t>
+      </w:r>
+      <w:commentRangeStart w:id="3"/>
+      <w:r>
+        <w:rPr>
+          <w:lang w:val="en-US"/>
+        </w:rPr>
+        <w:t>correlated</w:t>
+      </w:r>
+      <w:commentRangeEnd w:id="3"/>
+      <w:r>
+        <w:rPr>
+          <w:rStyle w:val="CommentReference"/>
+        </w:rPr>
+        <w:commentReference w:id="3"/>
+      </w:r>
+      <w:r>
+        <w:rPr>
+          <w:lang w:val="en-US"/>
+        </w:rPr>
+        <w:t xml:space="preserve"> …</w:t>
+      </w:r>
+    </w:p>
+    <w:p>
+      <w:pPr>
+        <w:rPr>
+          <w:lang w:val="en-US"/>
+        </w:rPr>
+      </w:pPr>
+      <w:r>
+        <w:rPr>
+          <w:lang w:val="en-US"/>
+        </w:rPr>
+        <w:t>Apart from NDSI, all other acoustic indices correlated poorly with frog biodiversity (Fig. x).</w:t>
+      </w:r>
+    </w:p>
+    <w:p>
+      <w:pPr>
+        <w:rPr>
+          <w:lang w:val="en-US"/>
+        </w:rPr>
+      </w:pPr>
+    </w:p>
+    <w:p>
+      <w:pPr>
+        <w:rPr>
+          <w:i/>
+          <w:lang w:val="en-US"/>
+        </w:rPr>
+      </w:pPr>
+      <w:r>
+        <w:rPr>
+          <w:i/>
+          <w:lang w:val="en-US"/>
+        </w:rPr>
+        <w:t>Random forest models</w:t>
+      </w:r>
+    </w:p>
+    <w:p>
+      <w:pPr>
+        <w:rPr>
+          <w:lang w:val="en-US"/>
+        </w:rPr>
+      </w:pPr>
+      <w:r>
+        <w:rPr>
+          <w:lang w:val="en-US"/>
+        </w:rPr>
+        <w:t xml:space="preserve">Random forest models </w:t>
+      </w:r>
+      <w:commentRangeStart w:id="5"/>
+      <w:r>
+        <w:rPr>
+          <w:lang w:val="en-US"/>
+        </w:rPr>
+        <w:t>performed</w:t>
+      </w:r>
+      <w:commentRangeEnd w:id="5"/>
+      <w:r>
+        <w:rPr>
+          <w:rStyle w:val="CommentReference"/>
+        </w:rPr>
+        <w:commentReference w:id="5"/>
+      </w:r>
+      <w:r>
+        <w:rPr>
+          <w:lang w:val="en-US"/>
+        </w:rPr>
+        <w:t xml:space="preserve"> …</w:t>
+      </w:r>
+    </w:p>
+    <w:p>
+      <w:pPr>
+        <w:rPr>
+          <w:lang w:val="en-US"/>
+        </w:rPr>
+      </w:pPr>
+      <w:r>
+        <w:rPr>
+          <w:lang w:val="en-US"/>
+        </w:rPr>
+        <w:t>Scatter index for frogs …</w:t>
+      </w:r>
+    </w:p>
+    <w:p>
+      <w:pPr>
+        <w:keepNext/>
+      </w:pPr>
+      <w:r>
+        <w:rPr>
+          <w:noProof/>
+          <w:lang w:eastAsia="en-AU"/>
+        </w:rPr>
+        <w:drawing>
+          <wp:inline distT="0" distB="0" distL="0" distR="0" wp14:anchorId="3547690D" wp14:editId="224581CD">
+            <wp:extent cx="5731153" cy="4775835"/>
+            <wp:effectExtent l="0" t="0" r="3175" b="5715"/>
+            <wp:docPr id="1" name="Picture 1"/>
+            <wp:cNvGraphicFramePr>
+              <a:graphicFrameLocks xmlns:a="http://schemas.openxmlformats.org/drawingml/2006/main" noChangeAspect="1"/>
+            </wp:cNvGraphicFramePr>
+            <a:graphic xmlns:a="http://schemas.openxmlformats.org/drawingml/2006/main">
+              <a:graphicData uri="http://schemas.openxmlformats.org/drawingml/2006/picture">
+                <pic:pic xmlns:pic="http://schemas.openxmlformats.org/drawingml/2006/picture">
+                  <pic:nvPicPr>
+                    <pic:cNvPr id="1" name="AllComparisons.png"/>
+                    <pic:cNvPicPr/>
+                  </pic:nvPicPr>
+                  <pic:blipFill>
+                    <a:blip r:embed="rId10" cstate="print">
+                      <a:extLst>
+                        <a:ext uri="{28A0092B-C50C-407E-A947-70E740481C1C}">
+                          <a14:useLocalDpi xmlns:a14="http://schemas.microsoft.com/office/drawing/2010/main" val="0"/>
+                        </a:ext>
+                      </a:extLst>
+                    </a:blip>
+                    <a:stretch>
+                      <a:fillRect/>
+                    </a:stretch>
+                  </pic:blipFill>
+                  <pic:spPr>
+                    <a:xfrm>
+                      <a:off x="0" y="0"/>
+                      <a:ext cx="5731153" cy="4775835"/>
+                    </a:xfrm>
+                    <a:prstGeom prst="rect">
+                      <a:avLst/>
+                    </a:prstGeom>
+                  </pic:spPr>
+                </pic:pic>
+              </a:graphicData>
+            </a:graphic>
+          </wp:inline>
+        </w:drawing>
+      </w:r>
+    </w:p>
+    <w:p>
+      <w:pPr>
+        <w:pStyle w:val="Caption"/>
+        <w:rPr>
+          <w:i w:val="0"/>
+        </w:rPr>
+      </w:pPr>
+      <w:r>
+        <w:t xml:space="preserve">Figure </w:t>
+      </w:r>
+      <w:r>
+        <w:fldChar w:fldCharType="begin"/>
+      </w:r>
+      <w:r>
+        <w:instrText xml:space="preserve"> SEQ Figure \* ARABIC </w:instrText>
+      </w:r>
+      <w:r>
+        <w:fldChar w:fldCharType="separate"/>
+      </w:r>
+      <w:r>
+        <w:rPr>
+          <w:noProof/>
+        </w:rPr>
+        <w:t>2</w:t>
+      </w:r>
+      <w:r>
+        <w:rPr>
+          <w:noProof/>
+        </w:rPr>
+        <w:fldChar w:fldCharType="end"/>
+      </w:r>
+      <w:r>
+        <w:t xml:space="preserve">. </w:t>
+      </w:r>
+      <w:r>
+        <w:rPr>
+          <w:i w:val="0"/>
+        </w:rPr>
+        <w:t>Mean (±SE) performance of random forest models predicting richness, Shannon’s diversity, and total count of all vertebrates, non-avian vertebrates, birds, and frogs. Performance measured with 10 x 3 cross-validation.</w:t>
+      </w:r>
+    </w:p>
+    <w:p>
+      <w:pPr>
+        <w:rPr>
+          <w:lang w:val="en-US"/>
+        </w:rPr>
+      </w:pPr>
+    </w:p>
+    <w:p>
+      <w:pPr>
+        <w:keepNext/>
+      </w:pPr>
+      <w:r>
+        <w:rPr>
+          <w:noProof/>
+          <w:lang w:eastAsia="en-AU"/>
+        </w:rPr>
+        <w:lastRenderedPageBreak/>
+        <w:drawing>
+          <wp:inline distT="0" distB="0" distL="0" distR="0" wp14:anchorId="02A3BE0E" wp14:editId="0F0AA59F">
+            <wp:extent cx="5731510" cy="5731510"/>
+            <wp:effectExtent l="0" t="0" r="2540" b="2540"/>
+            <wp:docPr id="2" name="Picture 2"/>
+            <wp:cNvGraphicFramePr>
+              <a:graphicFrameLocks xmlns:a="http://schemas.openxmlformats.org/drawingml/2006/main" noChangeAspect="1"/>
+            </wp:cNvGraphicFramePr>
+            <a:graphic xmlns:a="http://schemas.openxmlformats.org/drawingml/2006/main">
+              <a:graphicData uri="http://schemas.openxmlformats.org/drawingml/2006/picture">
+                <pic:pic xmlns:pic="http://schemas.openxmlformats.org/drawingml/2006/picture">
+                  <pic:nvPicPr>
+                    <pic:cNvPr id="2" name="ObservedPredicted.png"/>
+                    <pic:cNvPicPr/>
+                  </pic:nvPicPr>
+                  <pic:blipFill>
+                    <a:blip r:embed="rId11" cstate="print">
+                      <a:extLst>
+                        <a:ext uri="{28A0092B-C50C-407E-A947-70E740481C1C}">
+                          <a14:useLocalDpi xmlns:a14="http://schemas.microsoft.com/office/drawing/2010/main" val="0"/>
+                        </a:ext>
+                      </a:extLst>
+                    </a:blip>
+                    <a:stretch>
+                      <a:fillRect/>
+                    </a:stretch>
+                  </pic:blipFill>
+                  <pic:spPr>
+                    <a:xfrm>
+                      <a:off x="0" y="0"/>
+                      <a:ext cx="5731510" cy="5731510"/>
+                    </a:xfrm>
+                    <a:prstGeom prst="rect">
+                      <a:avLst/>
+                    </a:prstGeom>
+                  </pic:spPr>
+                </pic:pic>
+              </a:graphicData>
+            </a:graphic>
+          </wp:inline>
+        </w:drawing>
+      </w:r>
+    </w:p>
+    <w:p>
+      <w:pPr>
+        <w:pStyle w:val="Caption"/>
+        <w:rPr>
+          <w:i w:val="0"/>
+        </w:rPr>
+      </w:pPr>
+      <w:r>
+        <w:t xml:space="preserve">Figure </w:t>
+      </w:r>
+      <w:r>
+        <w:fldChar w:fldCharType="begin"/>
+      </w:r>
+      <w:r>
+        <w:instrText xml:space="preserve"> SEQ Figure \* ARABIC </w:instrText>
+      </w:r>
+      <w:r>
+        <w:fldChar w:fldCharType="separate"/>
+      </w:r>
+      <w:r>
+        <w:rPr>
+          <w:noProof/>
+        </w:rPr>
+        <w:t>3</w:t>
+      </w:r>
+      <w:r>
+        <w:rPr>
+          <w:noProof/>
+        </w:rPr>
+        <w:fldChar w:fldCharType="end"/>
+      </w:r>
+      <w:r>
+        <w:t xml:space="preserve">. </w:t>
+      </w:r>
+      <w:r>
+        <w:rPr>
+          <w:i w:val="0"/>
+        </w:rPr>
         <w:t>Comparison of observed and</w:t>
       </w:r>
       <w:r>
@@ -788,6 +1117,91 @@
           <w:i w:val="0"/>
         </w:rPr>
         <w:t xml:space="preserve"> for random forest models</w:t>
+      </w:r>
+    </w:p>
+    <w:p/>
+    <w:p/>
+    <w:p>
+      <w:pPr>
+        <w:rPr>
+          <w:b/>
+        </w:rPr>
+      </w:pPr>
+      <w:r>
+        <w:rPr>
+          <w:b/>
+        </w:rPr>
+        <w:t>Discussion</w:t>
+      </w:r>
+    </w:p>
+    <w:p/>
+    <w:p>
+      <w:r>
+        <w:br w:type="page"/>
+      </w:r>
+    </w:p>
+    <w:p>
+      <w:pPr>
+        <w:rPr>
+          <w:b/>
+        </w:rPr>
+      </w:pPr>
+      <w:r>
+        <w:rPr>
+          <w:b/>
+        </w:rPr>
+        <w:lastRenderedPageBreak/>
+        <w:t>Supporting Information</w:t>
+      </w:r>
+    </w:p>
+    <w:p>
+      <w:r>
+        <w:rPr>
+          <w:noProof/>
+          <w:lang w:eastAsia="en-AU"/>
+        </w:rPr>
+        <w:lastRenderedPageBreak/>
+        <w:drawing>
+          <wp:inline distT="0" distB="0" distL="0" distR="0" wp14:anchorId="3746C30E" wp14:editId="7430E664">
+            <wp:extent cx="4319406" cy="8639954"/>
+            <wp:effectExtent l="0" t="0" r="5080" b="8890"/>
+            <wp:docPr id="4" name="Picture 4"/>
+            <wp:cNvGraphicFramePr>
+              <a:graphicFrameLocks xmlns:a="http://schemas.openxmlformats.org/drawingml/2006/main" noChangeAspect="1"/>
+            </wp:cNvGraphicFramePr>
+            <a:graphic xmlns:a="http://schemas.openxmlformats.org/drawingml/2006/main">
+              <a:graphicData uri="http://schemas.openxmlformats.org/drawingml/2006/picture">
+                <pic:pic xmlns:pic="http://schemas.openxmlformats.org/drawingml/2006/picture">
+                  <pic:nvPicPr>
+                    <pic:cNvPr id="4" name="bootstrap_correlations_birdsACI.png"/>
+                    <pic:cNvPicPr/>
+                  </pic:nvPicPr>
+                  <pic:blipFill>
+                    <a:blip r:embed="rId12" cstate="print">
+                      <a:extLst>
+                        <a:ext uri="{28A0092B-C50C-407E-A947-70E740481C1C}">
+                          <a14:useLocalDpi xmlns:a14="http://schemas.microsoft.com/office/drawing/2010/main" val="0"/>
+                        </a:ext>
+                      </a:extLst>
+                    </a:blip>
+                    <a:stretch>
+                      <a:fillRect/>
+                    </a:stretch>
+                  </pic:blipFill>
+                  <pic:spPr>
+                    <a:xfrm>
+                      <a:off x="0" y="0"/>
+                      <a:ext cx="4319406" cy="8639954"/>
+                    </a:xfrm>
+                    <a:prstGeom prst="rect">
+                      <a:avLst/>
+                    </a:prstGeom>
+                  </pic:spPr>
+                </pic:pic>
+              </a:graphicData>
+            </a:graphic>
+          </wp:inline>
+        </w:drawing>
       </w:r>
     </w:p>
     <w:sectPr>
@@ -802,6 +1216,48 @@
 
 <file path=word/comments.xml><?xml version="1.0" encoding="utf-8"?>
 <w:comments xmlns:wpc="http://schemas.microsoft.com/office/word/2010/wordprocessingCanvas" xmlns:cx="http://schemas.microsoft.com/office/drawing/2014/chartex" xmlns:cx1="http://schemas.microsoft.com/office/drawing/2015/9/8/chartex" xmlns:mc="http://schemas.openxmlformats.org/markup-compatibility/2006" xmlns:o="urn:schemas-microsoft-com:office:office" xmlns:r="http://schemas.openxmlformats.org/officeDocument/2006/relationships" xmlns:m="http://schemas.openxmlformats.org/officeDocument/2006/math" xmlns:v="urn:schemas-microsoft-com:vml" xmlns:wp14="http://schemas.microsoft.com/office/word/2010/wordprocessingDrawing" xmlns:wp="http://schemas.openxmlformats.org/drawingml/2006/wordprocessingDrawing" xmlns:w10="urn:schemas-microsoft-com:office:word" xmlns:w="http://schemas.openxmlformats.org/wordprocessingml/2006/main" xmlns:w14="http://schemas.microsoft.com/office/word/2010/wordml" xmlns:w15="http://schemas.microsoft.com/office/word/2012/wordml" xmlns:w16se="http://schemas.microsoft.com/office/word/2015/wordml/symex" xmlns:wpg="http://schemas.microsoft.com/office/word/2010/wordprocessingGroup" xmlns:wpi="http://schemas.microsoft.com/office/word/2010/wordprocessingInk" xmlns:wne="http://schemas.microsoft.com/office/word/2006/wordml" xmlns:wps="http://schemas.microsoft.com/office/word/2010/wordprocessingShape" mc:Ignorable="w14 w15 w16se wp14">
+  <w:comment w:id="0" w:author="Allen-Ankins, Slade" w:date="2022-02-23T11:36:00Z" w:initials="SA">
+    <w:p>
+      <w:pPr>
+        <w:pStyle w:val="CommentText"/>
+      </w:pPr>
+      <w:r>
+        <w:rPr>
+          <w:rStyle w:val="CommentReference"/>
+        </w:rPr>
+        <w:annotationRef/>
+      </w:r>
+      <w:r>
+        <w:t>I could put these 10 indices in a table rather than list them?</w:t>
+      </w:r>
+    </w:p>
+    <w:p>
+      <w:pPr>
+        <w:pStyle w:val="CommentText"/>
+      </w:pPr>
+    </w:p>
+    <w:p>
+      <w:pPr>
+        <w:pStyle w:val="CommentText"/>
+      </w:pPr>
+      <w:r>
+        <w:t>References for each one?</w:t>
+      </w:r>
+    </w:p>
+    <w:p>
+      <w:pPr>
+        <w:pStyle w:val="CommentText"/>
+      </w:pPr>
+    </w:p>
+    <w:p>
+      <w:pPr>
+        <w:pStyle w:val="CommentText"/>
+      </w:pPr>
+      <w:r>
+        <w:t>One last check AP.exe summary indices – anything I should use?</w:t>
+      </w:r>
+    </w:p>
+  </w:comment>
   <w:comment w:id="1" w:author="Slade Allen-Ankins" w:date="2022-02-22T16:07:00Z" w:initials="SA">
     <w:p>
       <w:pPr>
@@ -817,7 +1273,135 @@
         <w:rPr>
           <w:lang w:val="en-US"/>
         </w:rPr>
-        <w:t>Model performance was evaluated using 3x10 cross-validation and normalized MAE and R-squared.</w:t>
+        <w:t>Model performance was evaluated using 3x10 cross-validation and normalized</w:t>
+      </w:r>
+      <w:r>
+        <w:rPr>
+          <w:lang w:val="en-US"/>
+        </w:rPr>
+        <w:t xml:space="preserve"> RMSE,</w:t>
+      </w:r>
+      <w:r>
+        <w:rPr>
+          <w:lang w:val="en-US"/>
+        </w:rPr>
+        <w:t xml:space="preserve"> </w:t>
+      </w:r>
+      <w:r>
+        <w:rPr>
+          <w:lang w:val="en-US"/>
+        </w:rPr>
+        <w:t>normalized</w:t>
+      </w:r>
+      <w:r>
+        <w:rPr>
+          <w:lang w:val="en-US"/>
+        </w:rPr>
+        <w:t xml:space="preserve"> </w:t>
+      </w:r>
+      <w:r>
+        <w:rPr>
+          <w:lang w:val="en-US"/>
+        </w:rPr>
+        <w:t>MAE</w:t>
+      </w:r>
+      <w:r>
+        <w:rPr>
+          <w:lang w:val="en-US"/>
+        </w:rPr>
+        <w:t>, scatter index,</w:t>
+      </w:r>
+      <w:r>
+        <w:rPr>
+          <w:lang w:val="en-US"/>
+        </w:rPr>
+        <w:t xml:space="preserve"> and R-squared.</w:t>
+      </w:r>
+    </w:p>
+  </w:comment>
+  <w:comment w:id="2" w:author="Allen-Ankins, Slade" w:date="2022-02-23T11:54:00Z" w:initials="SA">
+    <w:p>
+      <w:pPr>
+        <w:pStyle w:val="CommentText"/>
+      </w:pPr>
+      <w:r>
+        <w:rPr>
+          <w:rStyle w:val="CommentReference"/>
+        </w:rPr>
+        <w:annotationRef/>
+      </w:r>
+      <w:r>
+        <w:t>Rerun script using a set.seed for reproducibility.</w:t>
+      </w:r>
+    </w:p>
+  </w:comment>
+  <w:comment w:id="3" w:author="Allen-Ankins, Slade" w:date="2022-02-23T11:47:00Z" w:initials="SA">
+    <w:p>
+      <w:pPr>
+        <w:pStyle w:val="CommentText"/>
+      </w:pPr>
+      <w:r>
+        <w:rPr>
+          <w:rStyle w:val="CommentReference"/>
+        </w:rPr>
+        <w:annotationRef/>
+      </w:r>
+      <w:r>
+        <w:t xml:space="preserve">In general, acoustic indices correlated </w:t>
+      </w:r>
+      <w:r>
+        <w:t>better</w:t>
+      </w:r>
+      <w:r>
+        <w:t xml:space="preserve"> with biodiversity measures when using </w:t>
+      </w:r>
+      <w:r>
+        <w:t xml:space="preserve">the </w:t>
+      </w:r>
+      <w:r>
+        <w:t>‘morning’</w:t>
+      </w:r>
+      <w:r>
+        <w:t xml:space="preserve"> time period</w:t>
+      </w:r>
+      <w:r>
+        <w:t xml:space="preserve"> for birds, and</w:t>
+      </w:r>
+      <w:r>
+        <w:t xml:space="preserve"> the</w:t>
+      </w:r>
+      <w:r>
+        <w:t xml:space="preserve"> ‘evening’</w:t>
+      </w:r>
+      <w:r>
+        <w:t xml:space="preserve"> time period</w:t>
+      </w:r>
+      <w:r>
+        <w:t xml:space="preserve"> for frogs (SuppInfo Figures xx &amp; xx)</w:t>
+      </w:r>
+      <w:r>
+        <w:t>; thereafter only these two time periods were used for t</w:t>
+      </w:r>
+      <w:bookmarkStart w:id="4" w:name="_GoBack"/>
+      <w:bookmarkEnd w:id="4"/>
+      <w:r>
+        <w:t>hose taxa in analysis.</w:t>
+      </w:r>
+    </w:p>
+  </w:comment>
+  <w:comment w:id="5" w:author="Allen-Ankins, Slade" w:date="2022-02-23T12:01:00Z" w:initials="SA">
+    <w:p>
+      <w:pPr>
+        <w:pStyle w:val="CommentText"/>
+      </w:pPr>
+      <w:r>
+        <w:rPr>
+          <w:rStyle w:val="CommentReference"/>
+        </w:rPr>
+        <w:annotationRef/>
+      </w:r>
+      <w:r>
+        <w:t>Random forest models for all taxa examined except for frogs performed well (&lt; 0.25 normalised RMSE and MAE; Fig. X). Despite only slight higher normalised RMSE and MAE, rf models for frogs had a very high scatter index (Fig. X).</w:t>
       </w:r>
     </w:p>
   </w:comment>
@@ -826,12 +1410,19 @@
 
 <file path=word/commentsExtended.xml><?xml version="1.0" encoding="utf-8"?>
 <w15:commentsEx xmlns:wpc="http://schemas.microsoft.com/office/word/2010/wordprocessingCanvas" xmlns:cx="http://schemas.microsoft.com/office/drawing/2014/chartex" xmlns:cx1="http://schemas.microsoft.com/office/drawing/2015/9/8/chartex" xmlns:mc="http://schemas.openxmlformats.org/markup-compatibility/2006" xmlns:o="urn:schemas-microsoft-com:office:office" xmlns:r="http://schemas.openxmlformats.org/officeDocument/2006/relationships" xmlns:m="http://schemas.openxmlformats.org/officeDocument/2006/math" xmlns:v="urn:schemas-microsoft-com:vml" xmlns:wp14="http://schemas.microsoft.com/office/word/2010/wordprocessingDrawing" xmlns:wp="http://schemas.openxmlformats.org/drawingml/2006/wordprocessingDrawing" xmlns:w10="urn:schemas-microsoft-com:office:word" xmlns:w="http://schemas.openxmlformats.org/wordprocessingml/2006/main" xmlns:w14="http://schemas.microsoft.com/office/word/2010/wordml" xmlns:w15="http://schemas.microsoft.com/office/word/2012/wordml" xmlns:w16se="http://schemas.microsoft.com/office/word/2015/wordml/symex" xmlns:wpg="http://schemas.microsoft.com/office/word/2010/wordprocessingGroup" xmlns:wpi="http://schemas.microsoft.com/office/word/2010/wordprocessingInk" xmlns:wne="http://schemas.microsoft.com/office/word/2006/wordml" xmlns:wps="http://schemas.microsoft.com/office/word/2010/wordprocessingShape" mc:Ignorable="w14 w15 w16se wp14">
+  <w15:commentEx w15:paraId="4A217A0E" w15:done="0"/>
   <w15:commentEx w15:paraId="583F1FE5" w15:done="0"/>
+  <w15:commentEx w15:paraId="243E6C93" w15:done="0"/>
+  <w15:commentEx w15:paraId="7C2648EB" w15:done="0"/>
+  <w15:commentEx w15:paraId="59E5FFA9" w15:done="0"/>
 </w15:commentsEx>
 </file>
 
 <file path=word/people.xml><?xml version="1.0" encoding="utf-8"?>
 <w15:people xmlns:wpc="http://schemas.microsoft.com/office/word/2010/wordprocessingCanvas" xmlns:cx="http://schemas.microsoft.com/office/drawing/2014/chartex" xmlns:cx1="http://schemas.microsoft.com/office/drawing/2015/9/8/chartex" xmlns:mc="http://schemas.openxmlformats.org/markup-compatibility/2006" xmlns:o="urn:schemas-microsoft-com:office:office" xmlns:r="http://schemas.openxmlformats.org/officeDocument/2006/relationships" xmlns:m="http://schemas.openxmlformats.org/officeDocument/2006/math" xmlns:v="urn:schemas-microsoft-com:vml" xmlns:wp14="http://schemas.microsoft.com/office/word/2010/wordprocessingDrawing" xmlns:wp="http://schemas.openxmlformats.org/drawingml/2006/wordprocessingDrawing" xmlns:w10="urn:schemas-microsoft-com:office:word" xmlns:w="http://schemas.openxmlformats.org/wordprocessingml/2006/main" xmlns:w14="http://schemas.microsoft.com/office/word/2010/wordml" xmlns:w15="http://schemas.microsoft.com/office/word/2012/wordml" xmlns:w16se="http://schemas.microsoft.com/office/word/2015/wordml/symex" xmlns:wpg="http://schemas.microsoft.com/office/word/2010/wordprocessingGroup" xmlns:wpi="http://schemas.microsoft.com/office/word/2010/wordprocessingInk" xmlns:wne="http://schemas.microsoft.com/office/word/2006/wordml" xmlns:wps="http://schemas.microsoft.com/office/word/2010/wordprocessingShape" mc:Ignorable="w14 w15 w16se wp14">
+  <w15:person w15:author="Allen-Ankins, Slade">
+    <w15:presenceInfo w15:providerId="None" w15:userId="Allen-Ankins, Slade"/>
+  </w15:person>
   <w15:person w15:author="Slade Allen-Ankins">
     <w15:presenceInfo w15:providerId="AD" w15:userId="S-1-5-21-789336058-1708537768-854245398-291005"/>
   </w15:person>
@@ -1640,6 +2231,21 @@
 </file>
 
 <file path=customXml/item1.xml><?xml version="1.0" encoding="utf-8"?>
+<p:properties xmlns:p="http://schemas.microsoft.com/office/2006/metadata/properties" xmlns:xsi="http://www.w3.org/2001/XMLSchema-instance" xmlns:pc="http://schemas.microsoft.com/office/infopath/2007/PartnerControls">
+  <documentManagement/>
+</p:properties>
+</file>
+
+<file path=customXml/item2.xml><?xml version="1.0" encoding="utf-8"?>
+<?mso-contentType ?>
+<FormTemplates xmlns="http://schemas.microsoft.com/sharepoint/v3/contenttype/forms">
+  <Display>DocumentLibraryForm</Display>
+  <Edit>DocumentLibraryForm</Edit>
+  <New>DocumentLibraryForm</New>
+</FormTemplates>
+</file>
+
+<file path=customXml/item3.xml><?xml version="1.0" encoding="utf-8"?>
 <ct:contentTypeSchema xmlns:ct="http://schemas.microsoft.com/office/2006/metadata/contentType" xmlns:ma="http://schemas.microsoft.com/office/2006/metadata/properties/metaAttributes" ct:_="" ma:_="" ma:contentTypeName="Document" ma:contentTypeID="0x0101003BA098D7E1F2E545B3D091FAC8B1F92B" ma:contentTypeVersion="14" ma:contentTypeDescription="Create a new document." ma:contentTypeScope="" ma:versionID="79e3689f92c1621d6f83266b46b92835">
   <xsd:schema xmlns:xsd="http://www.w3.org/2001/XMLSchema" xmlns:xs="http://www.w3.org/2001/XMLSchema" xmlns:p="http://schemas.microsoft.com/office/2006/metadata/properties" xmlns:ns3="b32ecb8e-6eb2-457c-866d-ab6a77d40318" xmlns:ns4="6dcefb3c-0806-4ff4-a53f-befb6b9080b0" targetNamespace="http://schemas.microsoft.com/office/2006/metadata/properties" ma:root="true" ma:fieldsID="26a2938c3839a77d3ef851e065777d7c" ns3:_="" ns4:_="">
     <xsd:import namespace="b32ecb8e-6eb2-457c-866d-ab6a77d40318"/>
@@ -1868,22 +2474,32 @@
 </ct:contentTypeSchema>
 </file>
 
-<file path=customXml/item2.xml><?xml version="1.0" encoding="utf-8"?>
-<?mso-contentType ?>
-<FormTemplates xmlns="http://schemas.microsoft.com/sharepoint/v3/contenttype/forms">
-  <Display>DocumentLibraryForm</Display>
-  <Edit>DocumentLibraryForm</Edit>
-  <New>DocumentLibraryForm</New>
-</FormTemplates>
+<file path=customXml/itemProps1.xml><?xml version="1.0" encoding="utf-8"?>
+<ds:datastoreItem xmlns:ds="http://schemas.openxmlformats.org/officeDocument/2006/customXml" ds:itemID="{4D8DC5A4-FA97-4408-938B-8B5945CDB42C}">
+  <ds:schemaRefs>
+    <ds:schemaRef ds:uri="http://purl.org/dc/elements/1.1/"/>
+    <ds:schemaRef ds:uri="http://schemas.microsoft.com/office/2006/metadata/properties"/>
+    <ds:schemaRef ds:uri="http://schemas.microsoft.com/office/2006/documentManagement/types"/>
+    <ds:schemaRef ds:uri="http://purl.org/dc/terms/"/>
+    <ds:schemaRef ds:uri="http://schemas.openxmlformats.org/package/2006/metadata/core-properties"/>
+    <ds:schemaRef ds:uri="6dcefb3c-0806-4ff4-a53f-befb6b9080b0"/>
+    <ds:schemaRef ds:uri="http://purl.org/dc/dcmitype/"/>
+    <ds:schemaRef ds:uri="b32ecb8e-6eb2-457c-866d-ab6a77d40318"/>
+    <ds:schemaRef ds:uri="http://schemas.microsoft.com/office/infopath/2007/PartnerControls"/>
+    <ds:schemaRef ds:uri="http://www.w3.org/XML/1998/namespace"/>
+  </ds:schemaRefs>
+</ds:datastoreItem>
 </file>
 
-<file path=customXml/item3.xml><?xml version="1.0" encoding="utf-8"?>
-<p:properties xmlns:p="http://schemas.microsoft.com/office/2006/metadata/properties" xmlns:xsi="http://www.w3.org/2001/XMLSchema-instance" xmlns:pc="http://schemas.microsoft.com/office/infopath/2007/PartnerControls">
-  <documentManagement/>
-</p:properties>
+<file path=customXml/itemProps2.xml><?xml version="1.0" encoding="utf-8"?>
+<ds:datastoreItem xmlns:ds="http://schemas.openxmlformats.org/officeDocument/2006/customXml" ds:itemID="{26A10FC4-6A60-45AE-82CC-D6B4F01C0A5D}">
+  <ds:schemaRefs>
+    <ds:schemaRef ds:uri="http://schemas.microsoft.com/sharepoint/v3/contenttype/forms"/>
+  </ds:schemaRefs>
+</ds:datastoreItem>
 </file>
 
-<file path=customXml/itemProps1.xml><?xml version="1.0" encoding="utf-8"?>
+<file path=customXml/itemProps3.xml><?xml version="1.0" encoding="utf-8"?>
 <ds:datastoreItem xmlns:ds="http://schemas.openxmlformats.org/officeDocument/2006/customXml" ds:itemID="{D6895CE0-D644-4433-9FCA-3FB4BDFFACFE}">
   <ds:schemaRefs>
     <ds:schemaRef ds:uri="http://schemas.microsoft.com/office/2006/metadata/contentType"/>
@@ -1900,29 +2516,4 @@
     <ds:schemaRef ds:uri="http://schemas.microsoft.com/internal/obd"/>
   </ds:schemaRefs>
 </ds:datastoreItem>
-</file>
-
-<file path=customXml/itemProps2.xml><?xml version="1.0" encoding="utf-8"?>
-<ds:datastoreItem xmlns:ds="http://schemas.openxmlformats.org/officeDocument/2006/customXml" ds:itemID="{26A10FC4-6A60-45AE-82CC-D6B4F01C0A5D}">
-  <ds:schemaRefs>
-    <ds:schemaRef ds:uri="http://schemas.microsoft.com/sharepoint/v3/contenttype/forms"/>
-  </ds:schemaRefs>
-</ds:datastoreItem>
-</file>
-
-<file path=customXml/itemProps3.xml><?xml version="1.0" encoding="utf-8"?>
-<ds:datastoreItem xmlns:ds="http://schemas.openxmlformats.org/officeDocument/2006/customXml" ds:itemID="{4D8DC5A4-FA97-4408-938B-8B5945CDB42C}">
-  <ds:schemaRefs>
-    <ds:schemaRef ds:uri="http://purl.org/dc/elements/1.1/"/>
-    <ds:schemaRef ds:uri="http://schemas.microsoft.com/office/2006/metadata/properties"/>
-    <ds:schemaRef ds:uri="http://purl.org/dc/terms/"/>
-    <ds:schemaRef ds:uri="http://schemas.openxmlformats.org/package/2006/metadata/core-properties"/>
-    <ds:schemaRef ds:uri="6dcefb3c-0806-4ff4-a53f-befb6b9080b0"/>
-    <ds:schemaRef ds:uri="http://schemas.microsoft.com/office/2006/documentManagement/types"/>
-    <ds:schemaRef ds:uri="b32ecb8e-6eb2-457c-866d-ab6a77d40318"/>
-    <ds:schemaRef ds:uri="http://schemas.microsoft.com/office/infopath/2007/PartnerControls"/>
-    <ds:schemaRef ds:uri="http://www.w3.org/XML/1998/namespace"/>
-    <ds:schemaRef ds:uri="http://purl.org/dc/dcmitype/"/>
-  </ds:schemaRefs>
-</ds:datastoreItem>
 </file>
</xml_diff>